<commit_message>
Adicionar os itens de politica, segurança e sac
</commit_message>
<xml_diff>
--- a/Maripoppis Segurança/Maripopis Beta USO.docx
+++ b/Maripoppis Segurança/Maripopis Beta USO.docx
@@ -12,6 +12,7 @@
           <w:lang w:eastAsia="pt-PT"/>
         </w:rPr>
       </w:pPr>
+      <w:proofErr w:type="spellStart"/>
       <w:r>
         <w:rPr>
           <w:rFonts w:ascii="Helvetica" w:eastAsia="Times New Roman" w:hAnsi="Helvetica" w:cs="Arial"/>
@@ -20,6 +21,7 @@
         </w:rPr>
         <w:t>Maripopis</w:t>
       </w:r>
+      <w:proofErr w:type="spellEnd"/>
       <w:r>
         <w:rPr>
           <w:rFonts w:ascii="Helvetica" w:eastAsia="Times New Roman" w:hAnsi="Helvetica" w:cs="Arial"/>
@@ -74,8 +76,18 @@
           <w:color w:val="222222"/>
           <w:lang w:eastAsia="pt-PT"/>
         </w:rPr>
-        <w:t xml:space="preserve"> Rubens Guelli</w:t>
-      </w:r>
+        <w:t xml:space="preserve"> Rubens </w:t>
+      </w:r>
+      <w:proofErr w:type="spellStart"/>
+      <w:r>
+        <w:rPr>
+          <w:rFonts w:ascii="Helvetica" w:eastAsia="Times New Roman" w:hAnsi="Helvetica" w:cs="Arial"/>
+          <w:color w:val="222222"/>
+          <w:lang w:eastAsia="pt-PT"/>
+        </w:rPr>
+        <w:t>Guelli</w:t>
+      </w:r>
+      <w:proofErr w:type="spellEnd"/>
       <w:r>
         <w:rPr>
           <w:rFonts w:ascii="Helvetica" w:eastAsia="Times New Roman" w:hAnsi="Helvetica" w:cs="Arial"/>
@@ -352,7 +364,25 @@
           <w:color w:val="222222"/>
           <w:lang w:eastAsia="pt-PT"/>
         </w:rPr>
-        <w:t>1.1.2. PARCEIROS: parceiros comerciais da  MARIPOPPIS de suas empresas coligadas.</w:t>
+        <w:t xml:space="preserve">1.1.2. PARCEIROS: parceiros comerciais </w:t>
+      </w:r>
+      <w:proofErr w:type="gramStart"/>
+      <w:r>
+        <w:rPr>
+          <w:rFonts w:ascii="Helvetica" w:eastAsia="Times New Roman" w:hAnsi="Helvetica" w:cs="Arial"/>
+          <w:color w:val="222222"/>
+          <w:lang w:eastAsia="pt-PT"/>
+        </w:rPr>
+        <w:t>da  MARIPOPPIS</w:t>
+      </w:r>
+      <w:proofErr w:type="gramEnd"/>
+      <w:r>
+        <w:rPr>
+          <w:rFonts w:ascii="Helvetica" w:eastAsia="Times New Roman" w:hAnsi="Helvetica" w:cs="Arial"/>
+          <w:color w:val="222222"/>
+          <w:lang w:eastAsia="pt-PT"/>
+        </w:rPr>
+        <w:t xml:space="preserve"> de suas empresas coligadas.</w:t>
       </w:r>
     </w:p>
     <w:p>
@@ -396,8 +426,18 @@
           <w:color w:val="222222"/>
           <w:lang w:eastAsia="pt-PT"/>
         </w:rPr>
-        <w:t xml:space="preserve"> e vice versa</w:t>
-      </w:r>
+        <w:t xml:space="preserve"> e </w:t>
+      </w:r>
+      <w:proofErr w:type="gramStart"/>
+      <w:r>
+        <w:rPr>
+          <w:rFonts w:ascii="Helvetica" w:eastAsia="Times New Roman" w:hAnsi="Helvetica" w:cs="Arial"/>
+          <w:color w:val="222222"/>
+          <w:lang w:eastAsia="pt-PT"/>
+        </w:rPr>
+        <w:t>vice versa</w:t>
+      </w:r>
+      <w:proofErr w:type="gramEnd"/>
       <w:r>
         <w:rPr>
           <w:rFonts w:ascii="Helvetica" w:eastAsia="Times New Roman" w:hAnsi="Helvetica" w:cs="Arial"/>
@@ -541,7 +581,25 @@
           <w:color w:val="222222"/>
           <w:lang w:eastAsia="pt-PT"/>
         </w:rPr>
-        <w:t xml:space="preserve"> e seus subdomínios, por meio do qual o Usuário poderá acessar a Plataforma e solicitar a disponibilização da ferramenta, mediante preenchimento de cadastro e adesão aos serviços disponibilizados no domínio </w:t>
+        <w:t xml:space="preserve"> e seus subdomínios, por meio do qual o Usuário poderá </w:t>
+      </w:r>
+      <w:proofErr w:type="spellStart"/>
+      <w:r>
+        <w:rPr>
+          <w:rFonts w:ascii="Helvetica" w:eastAsia="Times New Roman" w:hAnsi="Helvetica" w:cs="Arial"/>
+          <w:color w:val="222222"/>
+          <w:lang w:eastAsia="pt-PT"/>
+        </w:rPr>
+        <w:t>acessar</w:t>
+      </w:r>
+      <w:proofErr w:type="spellEnd"/>
+      <w:r>
+        <w:rPr>
+          <w:rFonts w:ascii="Helvetica" w:eastAsia="Times New Roman" w:hAnsi="Helvetica" w:cs="Arial"/>
+          <w:color w:val="222222"/>
+          <w:lang w:eastAsia="pt-PT"/>
+        </w:rPr>
+        <w:t xml:space="preserve"> a Plataforma e solicitar a disponibilização da ferramenta, mediante preenchimento de cadastro e adesão aos serviços disponibilizados no domínio </w:t>
       </w:r>
       <w:hyperlink r:id="rId7" w:history="1">
         <w:r>
@@ -614,7 +672,25 @@
           <w:color w:val="222222"/>
           <w:lang w:eastAsia="pt-PT"/>
         </w:rPr>
-        <w:t>pessoa (s) física(s) ou jurídica(s), maior, com plena capacidade de contratar(em), que tenha preenchido o Cadastro e aderido aos presentes termos e condições, acessa(m) o Site</w:t>
+        <w:t xml:space="preserve">pessoa (s) física(s) ou jurídica(s), maior, com plena capacidade de contratar(em), que tenha preenchido o Cadastro e aderido aos presentes termos e condições, </w:t>
+      </w:r>
+      <w:proofErr w:type="spellStart"/>
+      <w:r>
+        <w:rPr>
+          <w:rFonts w:ascii="Helvetica" w:eastAsia="Times New Roman" w:hAnsi="Helvetica" w:cs="Arial"/>
+          <w:color w:val="222222"/>
+          <w:lang w:eastAsia="pt-PT"/>
+        </w:rPr>
+        <w:t>acessa</w:t>
+      </w:r>
+      <w:proofErr w:type="spellEnd"/>
+      <w:r>
+        <w:rPr>
+          <w:rFonts w:ascii="Helvetica" w:eastAsia="Times New Roman" w:hAnsi="Helvetica" w:cs="Arial"/>
+          <w:color w:val="222222"/>
+          <w:lang w:eastAsia="pt-PT"/>
+        </w:rPr>
+        <w:t>(m) o Site</w:t>
       </w:r>
       <w:r>
         <w:rPr>
@@ -707,15 +783,33 @@
           <w:lang w:eastAsia="pt-PT"/>
         </w:rPr>
         <w:lastRenderedPageBreak/>
-        <w:t xml:space="preserve">2.1. Este Contrato considerar-se-á celebrado e obrigatório entre Usuário e </w:t>
-      </w:r>
-      <w:r>
-        <w:rPr>
-          <w:rFonts w:ascii="Helvetica" w:eastAsia="Times New Roman" w:hAnsi="Helvetica" w:cs="Arial"/>
-          <w:color w:val="222222"/>
-          <w:lang w:eastAsia="pt-PT"/>
-        </w:rPr>
-        <w:t xml:space="preserve"> MARIPOPPIS </w:t>
+        <w:t xml:space="preserve">2.1. Este Contrato considerar-se-á celebrado e obrigatório entre Usuário </w:t>
+      </w:r>
+      <w:proofErr w:type="gramStart"/>
+      <w:r>
+        <w:rPr>
+          <w:rFonts w:ascii="Helvetica" w:eastAsia="Times New Roman" w:hAnsi="Helvetica" w:cs="Arial"/>
+          <w:color w:val="222222"/>
+          <w:lang w:eastAsia="pt-PT"/>
+        </w:rPr>
+        <w:t xml:space="preserve">e </w:t>
+      </w:r>
+      <w:r>
+        <w:rPr>
+          <w:rFonts w:ascii="Helvetica" w:eastAsia="Times New Roman" w:hAnsi="Helvetica" w:cs="Arial"/>
+          <w:color w:val="222222"/>
+          <w:lang w:eastAsia="pt-PT"/>
+        </w:rPr>
+        <w:t xml:space="preserve"> MARIPOPPIS</w:t>
+      </w:r>
+      <w:proofErr w:type="gramEnd"/>
+      <w:r>
+        <w:rPr>
+          <w:rFonts w:ascii="Helvetica" w:eastAsia="Times New Roman" w:hAnsi="Helvetica" w:cs="Arial"/>
+          <w:color w:val="222222"/>
+          <w:lang w:eastAsia="pt-PT"/>
+        </w:rPr>
+        <w:t xml:space="preserve"> </w:t>
       </w:r>
       <w:r>
         <w:rPr>
@@ -771,7 +865,25 @@
           <w:color w:val="222222"/>
           <w:lang w:eastAsia="pt-PT"/>
         </w:rPr>
-        <w:t xml:space="preserve"> aos Termos estabelecidos neste Contrato; (ii) ao fazer uso de quaisquer dos serviços oferecidos, o </w:t>
+        <w:t xml:space="preserve"> aos Termos estabelecidos neste Contrato; (</w:t>
+      </w:r>
+      <w:proofErr w:type="spellStart"/>
+      <w:r>
+        <w:rPr>
+          <w:rFonts w:ascii="Helvetica" w:eastAsia="Times New Roman" w:hAnsi="Helvetica" w:cs="Arial"/>
+          <w:color w:val="222222"/>
+          <w:lang w:eastAsia="pt-PT"/>
+        </w:rPr>
+        <w:t>ii</w:t>
+      </w:r>
+      <w:proofErr w:type="spellEnd"/>
+      <w:r>
+        <w:rPr>
+          <w:rFonts w:ascii="Helvetica" w:eastAsia="Times New Roman" w:hAnsi="Helvetica" w:cs="Arial"/>
+          <w:color w:val="222222"/>
+          <w:lang w:eastAsia="pt-PT"/>
+        </w:rPr>
+        <w:t xml:space="preserve">) ao fazer uso de quaisquer dos serviços oferecidos, o </w:t>
       </w:r>
       <w:r>
         <w:rPr>
@@ -787,7 +899,25 @@
           <w:color w:val="222222"/>
           <w:lang w:eastAsia="pt-PT"/>
         </w:rPr>
-        <w:t xml:space="preserve"> concorda em respeitar e seguir todas e quaisquer diretrizes aqui dispostas; (iii) caso tenha alguma objeção a quaisquer itens, diretrizes ou alterações posteriores destes Contrato, ou, ainda, caso fique insatisfeito com os serviços oferecidos pela </w:t>
+        <w:t xml:space="preserve"> concorda em respeitar e seguir todas e quaisquer diretrizes aqui dispostas; (</w:t>
+      </w:r>
+      <w:proofErr w:type="spellStart"/>
+      <w:r>
+        <w:rPr>
+          <w:rFonts w:ascii="Helvetica" w:eastAsia="Times New Roman" w:hAnsi="Helvetica" w:cs="Arial"/>
+          <w:color w:val="222222"/>
+          <w:lang w:eastAsia="pt-PT"/>
+        </w:rPr>
+        <w:t>iii</w:t>
+      </w:r>
+      <w:proofErr w:type="spellEnd"/>
+      <w:r>
+        <w:rPr>
+          <w:rFonts w:ascii="Helvetica" w:eastAsia="Times New Roman" w:hAnsi="Helvetica" w:cs="Arial"/>
+          <w:color w:val="222222"/>
+          <w:lang w:eastAsia="pt-PT"/>
+        </w:rPr>
+        <w:t xml:space="preserve">) caso tenha alguma objeção a quaisquer itens, diretrizes ou alterações posteriores destes Contrato, ou, ainda, caso fique insatisfeito com os serviços oferecidos pela </w:t>
       </w:r>
       <w:r>
         <w:rPr>
@@ -819,7 +949,25 @@
           <w:color w:val="222222"/>
           <w:lang w:eastAsia="pt-PT"/>
         </w:rPr>
-        <w:t xml:space="preserve"> poderá cessar o uso imediatamente, sem ônus; (iv) as disposições contidas neste Contrato poderão sofrer alterações periódicas, seja por questões legais ou estratégicas da </w:t>
+        <w:t xml:space="preserve"> poderá cessar o uso imediatamente, sem ônus; (</w:t>
+      </w:r>
+      <w:proofErr w:type="spellStart"/>
+      <w:r>
+        <w:rPr>
+          <w:rFonts w:ascii="Helvetica" w:eastAsia="Times New Roman" w:hAnsi="Helvetica" w:cs="Arial"/>
+          <w:color w:val="222222"/>
+          <w:lang w:eastAsia="pt-PT"/>
+        </w:rPr>
+        <w:t>iv</w:t>
+      </w:r>
+      <w:proofErr w:type="spellEnd"/>
+      <w:r>
+        <w:rPr>
+          <w:rFonts w:ascii="Helvetica" w:eastAsia="Times New Roman" w:hAnsi="Helvetica" w:cs="Arial"/>
+          <w:color w:val="222222"/>
+          <w:lang w:eastAsia="pt-PT"/>
+        </w:rPr>
+        <w:t xml:space="preserve">) as disposições contidas neste Contrato poderão sofrer alterações periódicas, seja por questões legais ou estratégicas da </w:t>
       </w:r>
       <w:r>
         <w:rPr>
@@ -1001,7 +1149,25 @@
           <w:color w:val="222222"/>
           <w:lang w:eastAsia="pt-PT"/>
         </w:rPr>
-        <w:t xml:space="preserve"> detectar cadastros duplicados, irá imediatamente desabilitar todos os cadastros do referido </w:t>
+        <w:t xml:space="preserve"> </w:t>
+      </w:r>
+      <w:proofErr w:type="spellStart"/>
+      <w:r>
+        <w:rPr>
+          <w:rFonts w:ascii="Helvetica" w:eastAsia="Times New Roman" w:hAnsi="Helvetica" w:cs="Arial"/>
+          <w:color w:val="222222"/>
+          <w:lang w:eastAsia="pt-PT"/>
+        </w:rPr>
+        <w:t>detectar</w:t>
+      </w:r>
+      <w:proofErr w:type="spellEnd"/>
+      <w:r>
+        <w:rPr>
+          <w:rFonts w:ascii="Helvetica" w:eastAsia="Times New Roman" w:hAnsi="Helvetica" w:cs="Arial"/>
+          <w:color w:val="222222"/>
+          <w:lang w:eastAsia="pt-PT"/>
+        </w:rPr>
+        <w:t xml:space="preserve"> cadastros duplicados, irá imediatamente desabilitar todos os cadastros do referido </w:t>
       </w:r>
       <w:r>
         <w:rPr>
@@ -1126,6 +1292,7 @@
           <w:lang w:eastAsia="pt-PT"/>
         </w:rPr>
       </w:pPr>
+      <w:proofErr w:type="spellStart"/>
       <w:r>
         <w:rPr>
           <w:rFonts w:ascii="Helvetica" w:eastAsia="Times New Roman" w:hAnsi="Helvetica" w:cs="Arial"/>
@@ -1138,6 +1305,7 @@
         </w:rPr>
         <w:t>Clausúla</w:t>
       </w:r>
+      <w:proofErr w:type="spellEnd"/>
       <w:r>
         <w:rPr>
           <w:rFonts w:ascii="Helvetica" w:eastAsia="Times New Roman" w:hAnsi="Helvetica" w:cs="Arial"/>
@@ -1213,15 +1381,33 @@
           <w:color w:val="222222"/>
           <w:lang w:eastAsia="pt-PT"/>
         </w:rPr>
-        <w:t xml:space="preserve">MARIPOPPIS ONLINE </w:t>
-      </w:r>
-      <w:r>
-        <w:rPr>
-          <w:rFonts w:ascii="Helvetica" w:eastAsia="Times New Roman" w:hAnsi="Helvetica" w:cs="Arial"/>
-          <w:color w:val="222222"/>
-          <w:lang w:eastAsia="pt-PT"/>
-        </w:rPr>
-        <w:t xml:space="preserve"> limita-se à prestação dos serviços disponibilizados no Site, consistente na oferta aos </w:t>
+        <w:t xml:space="preserve">MARIPOPPIS </w:t>
+      </w:r>
+      <w:proofErr w:type="gramStart"/>
+      <w:r>
+        <w:rPr>
+          <w:rFonts w:ascii="Helvetica" w:eastAsia="Times New Roman" w:hAnsi="Helvetica" w:cs="Arial"/>
+          <w:color w:val="222222"/>
+          <w:lang w:eastAsia="pt-PT"/>
+        </w:rPr>
+        <w:t xml:space="preserve">ONLINE </w:t>
+      </w:r>
+      <w:r>
+        <w:rPr>
+          <w:rFonts w:ascii="Helvetica" w:eastAsia="Times New Roman" w:hAnsi="Helvetica" w:cs="Arial"/>
+          <w:color w:val="222222"/>
+          <w:lang w:eastAsia="pt-PT"/>
+        </w:rPr>
+        <w:t xml:space="preserve"> limita</w:t>
+      </w:r>
+      <w:proofErr w:type="gramEnd"/>
+      <w:r>
+        <w:rPr>
+          <w:rFonts w:ascii="Helvetica" w:eastAsia="Times New Roman" w:hAnsi="Helvetica" w:cs="Arial"/>
+          <w:color w:val="222222"/>
+          <w:lang w:eastAsia="pt-PT"/>
+        </w:rPr>
+        <w:t xml:space="preserve">-se à prestação dos serviços disponibilizados no Site, consistente na oferta aos </w:t>
       </w:r>
       <w:r>
         <w:rPr>
@@ -1401,24 +1587,360 @@
           <w:u w:val="single"/>
           <w:lang w:eastAsia="pt-PT"/>
         </w:rPr>
+        <w:t xml:space="preserve">MARIPOPPIS </w:t>
+      </w:r>
+      <w:proofErr w:type="gramStart"/>
+      <w:r>
+        <w:rPr>
+          <w:rFonts w:ascii="Helvetica" w:eastAsia="Times New Roman" w:hAnsi="Helvetica" w:cs="Arial"/>
+          <w:b/>
+          <w:color w:val="222222"/>
+          <w:u w:val="single"/>
+          <w:lang w:eastAsia="pt-PT"/>
+        </w:rPr>
+        <w:t xml:space="preserve">ONLINE </w:t>
+      </w:r>
+      <w:r>
+        <w:rPr>
+          <w:rFonts w:ascii="Helvetica" w:eastAsia="Times New Roman" w:hAnsi="Helvetica" w:cs="Arial"/>
+          <w:b/>
+          <w:color w:val="222222"/>
+          <w:u w:val="single"/>
+          <w:lang w:eastAsia="pt-PT"/>
+        </w:rPr>
+        <w:t xml:space="preserve"> não</w:t>
+      </w:r>
+      <w:proofErr w:type="gramEnd"/>
+      <w:r>
+        <w:rPr>
+          <w:rFonts w:ascii="Helvetica" w:eastAsia="Times New Roman" w:hAnsi="Helvetica" w:cs="Arial"/>
+          <w:b/>
+          <w:color w:val="222222"/>
+          <w:u w:val="single"/>
+          <w:lang w:eastAsia="pt-PT"/>
+        </w:rPr>
+        <w:t xml:space="preserve"> pode, sob nenhuma circunstância, ser responsável, de qualquer forma que seja, pelo </w:t>
+      </w:r>
+      <w:r>
+        <w:rPr>
+          <w:rFonts w:ascii="Helvetica" w:eastAsia="Times New Roman" w:hAnsi="Helvetica" w:cs="Arial"/>
+          <w:b/>
+          <w:color w:val="222222"/>
+          <w:u w:val="single"/>
+          <w:lang w:eastAsia="pt-PT"/>
+        </w:rPr>
+        <w:t>CONTEÚDO</w:t>
+      </w:r>
+      <w:r>
+        <w:rPr>
+          <w:rFonts w:ascii="Helvetica" w:eastAsia="Times New Roman" w:hAnsi="Helvetica" w:cs="Arial"/>
+          <w:b/>
+          <w:color w:val="222222"/>
+          <w:u w:val="single"/>
+          <w:lang w:eastAsia="pt-PT"/>
+        </w:rPr>
+        <w:t>, informações</w:t>
+      </w:r>
+      <w:r>
+        <w:rPr>
+          <w:rFonts w:ascii="Helvetica" w:eastAsia="Times New Roman" w:hAnsi="Helvetica" w:cs="Arial"/>
+          <w:b/>
+          <w:color w:val="222222"/>
+          <w:u w:val="single"/>
+          <w:lang w:eastAsia="pt-PT"/>
+        </w:rPr>
+        <w:t xml:space="preserve">, </w:t>
+      </w:r>
+      <w:r>
+        <w:rPr>
+          <w:rFonts w:ascii="Helvetica" w:eastAsia="Times New Roman" w:hAnsi="Helvetica" w:cs="Arial"/>
+          <w:b/>
+          <w:color w:val="222222"/>
+          <w:u w:val="single"/>
+          <w:lang w:eastAsia="pt-PT"/>
+        </w:rPr>
+        <w:t>por eventuais perdas ou danos</w:t>
+      </w:r>
+      <w:r>
+        <w:rPr>
+          <w:rFonts w:ascii="Helvetica" w:eastAsia="Times New Roman" w:hAnsi="Helvetica" w:cs="Arial"/>
+          <w:b/>
+          <w:color w:val="222222"/>
+          <w:u w:val="single"/>
+          <w:lang w:eastAsia="pt-PT"/>
+        </w:rPr>
+        <w:t xml:space="preserve"> e/ou ilícitos</w:t>
+      </w:r>
+      <w:r>
+        <w:rPr>
+          <w:rFonts w:ascii="Helvetica" w:eastAsia="Times New Roman" w:hAnsi="Helvetica" w:cs="Arial"/>
+          <w:b/>
+          <w:color w:val="222222"/>
+          <w:u w:val="single"/>
+          <w:lang w:eastAsia="pt-PT"/>
+        </w:rPr>
+        <w:t xml:space="preserve"> incorridos em função do uso, submissão e acesso de qualquer </w:t>
+      </w:r>
+      <w:r>
+        <w:rPr>
+          <w:rFonts w:ascii="Helvetica" w:eastAsia="Times New Roman" w:hAnsi="Helvetica" w:cs="Arial"/>
+          <w:b/>
+          <w:color w:val="222222"/>
+          <w:u w:val="single"/>
+          <w:lang w:eastAsia="pt-PT"/>
+        </w:rPr>
+        <w:t xml:space="preserve">CONTEÚDO </w:t>
+      </w:r>
+      <w:r>
+        <w:rPr>
+          <w:rFonts w:ascii="Helvetica" w:eastAsia="Times New Roman" w:hAnsi="Helvetica" w:cs="Arial"/>
+          <w:b/>
+          <w:color w:val="222222"/>
+          <w:u w:val="single"/>
+          <w:lang w:eastAsia="pt-PT"/>
+        </w:rPr>
+        <w:t xml:space="preserve">e/ou anúncio listado, disponibilizados através do </w:t>
+      </w:r>
+      <w:r>
+        <w:rPr>
+          <w:rFonts w:ascii="Helvetica" w:eastAsia="Times New Roman" w:hAnsi="Helvetica" w:cs="Arial"/>
+          <w:b/>
+          <w:color w:val="222222"/>
+          <w:u w:val="single"/>
+          <w:lang w:eastAsia="pt-PT"/>
+        </w:rPr>
+        <w:t>SITE</w:t>
+      </w:r>
+      <w:r>
+        <w:rPr>
+          <w:rFonts w:ascii="Helvetica" w:eastAsia="Times New Roman" w:hAnsi="Helvetica" w:cs="Arial"/>
+          <w:b/>
+          <w:color w:val="222222"/>
+          <w:u w:val="single"/>
+          <w:lang w:eastAsia="pt-PT"/>
+        </w:rPr>
+        <w:t>.</w:t>
+      </w:r>
+    </w:p>
+    <w:p>
+      <w:pPr>
+        <w:shd w:val="clear" w:color="auto" w:fill="FFFFFF"/>
+        <w:jc w:val="both"/>
+        <w:rPr>
+          <w:rFonts w:ascii="Helvetica" w:eastAsia="Times New Roman" w:hAnsi="Helvetica" w:cs="Arial"/>
+          <w:color w:val="222222"/>
+          <w:lang w:eastAsia="pt-PT"/>
+        </w:rPr>
+      </w:pPr>
+      <w:r>
+        <w:rPr>
+          <w:rFonts w:ascii="Helvetica" w:eastAsia="Times New Roman" w:hAnsi="Helvetica" w:cs="Arial"/>
+          <w:color w:val="222222"/>
+          <w:lang w:eastAsia="pt-PT"/>
+        </w:rPr>
+        <w:t xml:space="preserve">3.1.1. Na eventualidade da </w:t>
+      </w:r>
+      <w:r>
+        <w:rPr>
+          <w:rFonts w:ascii="Helvetica" w:eastAsia="Times New Roman" w:hAnsi="Helvetica" w:cs="Arial"/>
+          <w:color w:val="222222"/>
+          <w:lang w:eastAsia="pt-PT"/>
+        </w:rPr>
         <w:t xml:space="preserve">MARIPOPPIS ONLINE </w:t>
       </w:r>
       <w:r>
         <w:rPr>
           <w:rFonts w:ascii="Helvetica" w:eastAsia="Times New Roman" w:hAnsi="Helvetica" w:cs="Arial"/>
-          <w:b/>
-          <w:color w:val="222222"/>
-          <w:u w:val="single"/>
-          <w:lang w:eastAsia="pt-PT"/>
-        </w:rPr>
-        <w:t xml:space="preserve"> não pode, sob nenhuma circunstância, ser responsável, de qualquer forma que seja, pelo </w:t>
-      </w:r>
-      <w:r>
-        <w:rPr>
-          <w:rFonts w:ascii="Helvetica" w:eastAsia="Times New Roman" w:hAnsi="Helvetica" w:cs="Arial"/>
-          <w:b/>
-          <w:color w:val="222222"/>
-          <w:u w:val="single"/>
+          <w:color w:val="222222"/>
+          <w:lang w:eastAsia="pt-PT"/>
+        </w:rPr>
+        <w:t xml:space="preserve">ser compelida por decisão judicial transitada em julgado a indenizar ou ressarcir o </w:t>
+      </w:r>
+      <w:r>
+        <w:rPr>
+          <w:rFonts w:ascii="Helvetica" w:eastAsia="Times New Roman" w:hAnsi="Helvetica" w:cs="Arial"/>
+          <w:color w:val="222222"/>
+          <w:lang w:eastAsia="pt-PT"/>
+        </w:rPr>
+        <w:t>USUÁRIO</w:t>
+      </w:r>
+      <w:r>
+        <w:rPr>
+          <w:rFonts w:ascii="Helvetica" w:eastAsia="Times New Roman" w:hAnsi="Helvetica" w:cs="Arial"/>
+          <w:color w:val="222222"/>
+          <w:lang w:eastAsia="pt-PT"/>
+        </w:rPr>
+        <w:t xml:space="preserve"> por perdas e danos causados </w:t>
+      </w:r>
+      <w:proofErr w:type="gramStart"/>
+      <w:r>
+        <w:rPr>
+          <w:rFonts w:ascii="Helvetica" w:eastAsia="Times New Roman" w:hAnsi="Helvetica" w:cs="Arial"/>
+          <w:color w:val="222222"/>
+          <w:lang w:eastAsia="pt-PT"/>
+        </w:rPr>
+        <w:t>à terceiros</w:t>
+      </w:r>
+      <w:proofErr w:type="gramEnd"/>
+      <w:r>
+        <w:rPr>
+          <w:rFonts w:ascii="Helvetica" w:eastAsia="Times New Roman" w:hAnsi="Helvetica" w:cs="Arial"/>
+          <w:color w:val="222222"/>
+          <w:lang w:eastAsia="pt-PT"/>
+        </w:rPr>
+        <w:t xml:space="preserve">, o valor devido ao </w:t>
+      </w:r>
+      <w:r>
+        <w:rPr>
+          <w:rFonts w:ascii="Helvetica" w:eastAsia="Times New Roman" w:hAnsi="Helvetica" w:cs="Arial"/>
+          <w:color w:val="222222"/>
+          <w:lang w:eastAsia="pt-PT"/>
+        </w:rPr>
+        <w:t>USUÁRIO</w:t>
+      </w:r>
+      <w:r>
+        <w:rPr>
+          <w:rFonts w:ascii="Helvetica" w:eastAsia="Times New Roman" w:hAnsi="Helvetica" w:cs="Arial"/>
+          <w:color w:val="222222"/>
+          <w:lang w:eastAsia="pt-PT"/>
+        </w:rPr>
+        <w:t xml:space="preserve"> será limitado à totalidade da quantia paga pelo </w:t>
+      </w:r>
+      <w:r>
+        <w:rPr>
+          <w:rFonts w:ascii="Helvetica" w:eastAsia="Times New Roman" w:hAnsi="Helvetica" w:cs="Arial"/>
+          <w:color w:val="222222"/>
+          <w:lang w:eastAsia="pt-PT"/>
+        </w:rPr>
+        <w:t>USUÁRIO</w:t>
+      </w:r>
+      <w:r>
+        <w:rPr>
+          <w:rFonts w:ascii="Helvetica" w:eastAsia="Times New Roman" w:hAnsi="Helvetica" w:cs="Arial"/>
+          <w:color w:val="222222"/>
+          <w:lang w:eastAsia="pt-PT"/>
+        </w:rPr>
+        <w:t xml:space="preserve"> à</w:t>
+      </w:r>
+      <w:r>
+        <w:rPr>
+          <w:rFonts w:ascii="Helvetica" w:eastAsia="Times New Roman" w:hAnsi="Helvetica" w:cs="Arial"/>
+          <w:color w:val="222222"/>
+          <w:lang w:eastAsia="pt-PT"/>
+        </w:rPr>
+        <w:t xml:space="preserve"> MARIPOPPIS ONLINE</w:t>
+      </w:r>
+      <w:r>
+        <w:rPr>
+          <w:rFonts w:ascii="Helvetica" w:eastAsia="Times New Roman" w:hAnsi="Helvetica" w:cs="Arial"/>
+          <w:color w:val="222222"/>
+          <w:lang w:eastAsia="pt-PT"/>
+        </w:rPr>
+        <w:t xml:space="preserve">, a título de fruição dos serviços oferecidos no </w:t>
+      </w:r>
+      <w:r>
+        <w:rPr>
+          <w:rFonts w:ascii="Helvetica" w:eastAsia="Times New Roman" w:hAnsi="Helvetica" w:cs="Arial"/>
+          <w:color w:val="222222"/>
+          <w:lang w:eastAsia="pt-PT"/>
+        </w:rPr>
+        <w:t>SITE</w:t>
+      </w:r>
+      <w:r>
+        <w:rPr>
+          <w:rFonts w:ascii="Helvetica" w:eastAsia="Times New Roman" w:hAnsi="Helvetica" w:cs="Arial"/>
+          <w:color w:val="222222"/>
+          <w:lang w:eastAsia="pt-PT"/>
+        </w:rPr>
+        <w:t>.</w:t>
+      </w:r>
+    </w:p>
+    <w:p>
+      <w:pPr>
+        <w:shd w:val="clear" w:color="auto" w:fill="FFFFFF"/>
+        <w:jc w:val="both"/>
+        <w:rPr>
+          <w:rFonts w:ascii="Helvetica" w:eastAsia="Times New Roman" w:hAnsi="Helvetica" w:cs="Arial"/>
+          <w:color w:val="222222"/>
+          <w:lang w:eastAsia="pt-PT"/>
+        </w:rPr>
+      </w:pPr>
+      <w:r>
+        <w:rPr>
+          <w:rFonts w:ascii="Helvetica" w:eastAsia="Times New Roman" w:hAnsi="Helvetica" w:cs="Arial"/>
+          <w:color w:val="222222"/>
+          <w:lang w:eastAsia="pt-PT"/>
+        </w:rPr>
+        <w:t xml:space="preserve">3.2. A utilização do </w:t>
+      </w:r>
+      <w:r>
+        <w:rPr>
+          <w:rFonts w:ascii="Helvetica" w:eastAsia="Times New Roman" w:hAnsi="Helvetica" w:cs="Arial"/>
+          <w:color w:val="222222"/>
+          <w:lang w:eastAsia="pt-PT"/>
+        </w:rPr>
+        <w:t xml:space="preserve">SITE </w:t>
+      </w:r>
+      <w:r>
+        <w:rPr>
+          <w:rFonts w:ascii="Helvetica" w:eastAsia="Times New Roman" w:hAnsi="Helvetica" w:cs="Arial"/>
+          <w:color w:val="222222"/>
+          <w:lang w:eastAsia="pt-PT"/>
+        </w:rPr>
+        <w:t xml:space="preserve">e dos serviços nele disponibilizados é permitida ao </w:t>
+      </w:r>
+      <w:r>
+        <w:rPr>
+          <w:rFonts w:ascii="Helvetica" w:eastAsia="Times New Roman" w:hAnsi="Helvetica" w:cs="Arial"/>
+          <w:color w:val="222222"/>
+          <w:lang w:eastAsia="pt-PT"/>
+        </w:rPr>
+        <w:t>USUÁRIO</w:t>
+      </w:r>
+      <w:r>
+        <w:rPr>
+          <w:rFonts w:ascii="Helvetica" w:eastAsia="Times New Roman" w:hAnsi="Helvetica" w:cs="Arial"/>
+          <w:color w:val="222222"/>
+          <w:lang w:eastAsia="pt-PT"/>
+        </w:rPr>
+        <w:t xml:space="preserve"> no estado em que se encontra, em caráter pessoal e unicamente para fins lícitos relacionados aos </w:t>
+      </w:r>
+      <w:r>
+        <w:rPr>
+          <w:rFonts w:ascii="Helvetica" w:eastAsia="Times New Roman" w:hAnsi="Helvetica" w:cs="Arial"/>
+          <w:color w:val="222222"/>
+          <w:lang w:eastAsia="pt-PT"/>
+        </w:rPr>
+        <w:t xml:space="preserve">USUÁRIOS </w:t>
+      </w:r>
+      <w:r>
+        <w:rPr>
+          <w:rFonts w:ascii="Helvetica" w:eastAsia="Times New Roman" w:hAnsi="Helvetica" w:cs="Arial"/>
+          <w:color w:val="222222"/>
+          <w:lang w:eastAsia="pt-PT"/>
+        </w:rPr>
+        <w:t xml:space="preserve">à procura ou oferta de anúncios de vagas de trabalho, não devendo ser compreendida como uma licença de uso das marcas e sinais distintivos da </w:t>
+      </w:r>
+      <w:r>
+        <w:rPr>
+          <w:rFonts w:ascii="Helvetica" w:eastAsia="Times New Roman" w:hAnsi="Helvetica" w:cs="Arial"/>
+          <w:color w:val="222222"/>
+          <w:lang w:eastAsia="pt-PT"/>
+        </w:rPr>
+        <w:t xml:space="preserve">MARIPOPPIS ONLINE </w:t>
+      </w:r>
+      <w:r>
+        <w:rPr>
+          <w:rFonts w:ascii="Helvetica" w:eastAsia="Times New Roman" w:hAnsi="Helvetica" w:cs="Arial"/>
+          <w:color w:val="222222"/>
+          <w:lang w:eastAsia="pt-PT"/>
+        </w:rPr>
+        <w:t xml:space="preserve">nem do </w:t>
+      </w:r>
+      <w:r>
+        <w:rPr>
+          <w:rFonts w:ascii="Helvetica" w:eastAsia="Times New Roman" w:hAnsi="Helvetica" w:cs="Arial"/>
+          <w:color w:val="222222"/>
           <w:lang w:eastAsia="pt-PT"/>
         </w:rPr>
         <w:t>CONTEÚDO</w:t>
@@ -1426,79 +1948,50 @@
       <w:r>
         <w:rPr>
           <w:rFonts w:ascii="Helvetica" w:eastAsia="Times New Roman" w:hAnsi="Helvetica" w:cs="Arial"/>
-          <w:b/>
-          <w:color w:val="222222"/>
-          <w:u w:val="single"/>
-          <w:lang w:eastAsia="pt-PT"/>
-        </w:rPr>
-        <w:t>, informações</w:t>
-      </w:r>
-      <w:r>
-        <w:rPr>
-          <w:rFonts w:ascii="Helvetica" w:eastAsia="Times New Roman" w:hAnsi="Helvetica" w:cs="Arial"/>
-          <w:b/>
-          <w:color w:val="222222"/>
-          <w:u w:val="single"/>
-          <w:lang w:eastAsia="pt-PT"/>
-        </w:rPr>
-        <w:t xml:space="preserve">, </w:t>
-      </w:r>
-      <w:r>
-        <w:rPr>
-          <w:rFonts w:ascii="Helvetica" w:eastAsia="Times New Roman" w:hAnsi="Helvetica" w:cs="Arial"/>
-          <w:b/>
-          <w:color w:val="222222"/>
-          <w:u w:val="single"/>
-          <w:lang w:eastAsia="pt-PT"/>
-        </w:rPr>
-        <w:t>por eventuais perdas ou danos</w:t>
-      </w:r>
-      <w:r>
-        <w:rPr>
-          <w:rFonts w:ascii="Helvetica" w:eastAsia="Times New Roman" w:hAnsi="Helvetica" w:cs="Arial"/>
-          <w:b/>
-          <w:color w:val="222222"/>
-          <w:u w:val="single"/>
-          <w:lang w:eastAsia="pt-PT"/>
-        </w:rPr>
-        <w:t xml:space="preserve"> e/ou ilícitos</w:t>
-      </w:r>
-      <w:r>
-        <w:rPr>
-          <w:rFonts w:ascii="Helvetica" w:eastAsia="Times New Roman" w:hAnsi="Helvetica" w:cs="Arial"/>
-          <w:b/>
-          <w:color w:val="222222"/>
-          <w:u w:val="single"/>
-          <w:lang w:eastAsia="pt-PT"/>
-        </w:rPr>
-        <w:t xml:space="preserve"> incorridos em função do uso, submissão e acesso de qualquer </w:t>
-      </w:r>
-      <w:r>
-        <w:rPr>
-          <w:rFonts w:ascii="Helvetica" w:eastAsia="Times New Roman" w:hAnsi="Helvetica" w:cs="Arial"/>
-          <w:b/>
-          <w:color w:val="222222"/>
-          <w:u w:val="single"/>
-          <w:lang w:eastAsia="pt-PT"/>
-        </w:rPr>
-        <w:t xml:space="preserve">CONTEÚDO </w:t>
-      </w:r>
-      <w:r>
-        <w:rPr>
-          <w:rFonts w:ascii="Helvetica" w:eastAsia="Times New Roman" w:hAnsi="Helvetica" w:cs="Arial"/>
-          <w:b/>
-          <w:color w:val="222222"/>
-          <w:u w:val="single"/>
-          <w:lang w:eastAsia="pt-PT"/>
-        </w:rPr>
-        <w:t xml:space="preserve">e/ou anúncio listado, disponibilizados através do </w:t>
-      </w:r>
-      <w:r>
-        <w:rPr>
-          <w:rFonts w:ascii="Helvetica" w:eastAsia="Times New Roman" w:hAnsi="Helvetica" w:cs="Arial"/>
-          <w:b/>
-          <w:color w:val="222222"/>
-          <w:u w:val="single"/>
+          <w:color w:val="222222"/>
+          <w:lang w:eastAsia="pt-PT"/>
+        </w:rPr>
+        <w:t xml:space="preserve"> disponibilizado ou tecnologias empregadas no Site, todas de propriedade exclusiva da</w:t>
+      </w:r>
+      <w:r>
+        <w:rPr>
+          <w:rFonts w:ascii="Helvetica" w:eastAsia="Times New Roman" w:hAnsi="Helvetica" w:cs="Arial"/>
+          <w:color w:val="222222"/>
+          <w:lang w:eastAsia="pt-PT"/>
+        </w:rPr>
+        <w:t xml:space="preserve"> MARIPOPPIS ONLINE</w:t>
+      </w:r>
+      <w:r>
+        <w:rPr>
+          <w:rFonts w:ascii="Helvetica" w:eastAsia="Times New Roman" w:hAnsi="Helvetica" w:cs="Arial"/>
+          <w:color w:val="222222"/>
+          <w:lang w:eastAsia="pt-PT"/>
+        </w:rPr>
+        <w:t>.</w:t>
+      </w:r>
+    </w:p>
+    <w:p>
+      <w:pPr>
+        <w:shd w:val="clear" w:color="auto" w:fill="FFFFFF"/>
+        <w:jc w:val="both"/>
+        <w:rPr>
+          <w:rFonts w:ascii="Helvetica" w:eastAsia="Times New Roman" w:hAnsi="Helvetica" w:cs="Arial"/>
+          <w:color w:val="222222"/>
+          <w:lang w:eastAsia="pt-PT"/>
+        </w:rPr>
+      </w:pPr>
+      <w:r>
+        <w:rPr>
+          <w:rFonts w:ascii="Helvetica" w:eastAsia="Times New Roman" w:hAnsi="Helvetica" w:cs="Arial"/>
+          <w:color w:val="222222"/>
+          <w:lang w:eastAsia="pt-PT"/>
+        </w:rPr>
+        <w:t xml:space="preserve">3.3. Os elementos e/ou ferramentas encontrados no </w:t>
+      </w:r>
+      <w:r>
+        <w:rPr>
+          <w:rFonts w:ascii="Helvetica" w:eastAsia="Times New Roman" w:hAnsi="Helvetica" w:cs="Arial"/>
+          <w:color w:val="222222"/>
           <w:lang w:eastAsia="pt-PT"/>
         </w:rPr>
         <w:t>SITE</w:t>
@@ -1506,9 +1999,646 @@
       <w:r>
         <w:rPr>
           <w:rFonts w:ascii="Helvetica" w:eastAsia="Times New Roman" w:hAnsi="Helvetica" w:cs="Arial"/>
-          <w:b/>
-          <w:color w:val="222222"/>
-          <w:u w:val="single"/>
+          <w:color w:val="222222"/>
+          <w:lang w:eastAsia="pt-PT"/>
+        </w:rPr>
+        <w:t xml:space="preserve">, com exceção das ofertas, </w:t>
+      </w:r>
+      <w:r>
+        <w:rPr>
+          <w:rFonts w:ascii="Helvetica" w:eastAsia="Times New Roman" w:hAnsi="Helvetica" w:cs="Arial"/>
+          <w:color w:val="222222"/>
+          <w:lang w:eastAsia="pt-PT"/>
+        </w:rPr>
+        <w:t>CONTEÚDOS</w:t>
+      </w:r>
+      <w:r>
+        <w:rPr>
+          <w:rFonts w:ascii="Helvetica" w:eastAsia="Times New Roman" w:hAnsi="Helvetica" w:cs="Arial"/>
+          <w:color w:val="222222"/>
+          <w:lang w:eastAsia="pt-PT"/>
+        </w:rPr>
+        <w:t xml:space="preserve"> e informações submetidos ao </w:t>
+      </w:r>
+      <w:r>
+        <w:rPr>
+          <w:rFonts w:ascii="Helvetica" w:eastAsia="Times New Roman" w:hAnsi="Helvetica" w:cs="Arial"/>
+          <w:color w:val="222222"/>
+          <w:lang w:eastAsia="pt-PT"/>
+        </w:rPr>
+        <w:t xml:space="preserve">SITE PELOS USUÁRIOS </w:t>
+      </w:r>
+      <w:r>
+        <w:rPr>
+          <w:rFonts w:ascii="Helvetica" w:eastAsia="Times New Roman" w:hAnsi="Helvetica" w:cs="Arial"/>
+          <w:color w:val="222222"/>
+          <w:lang w:eastAsia="pt-PT"/>
+        </w:rPr>
+        <w:t>não podem ser usados, copiados, reproduzidos, distribuídos, transmitidos, difundidos, exibidos, vendidos, licenciados ou, de outro modo, explorados para quaisquer fins, sem o consentimento prévio e por escrito da</w:t>
+      </w:r>
+      <w:r>
+        <w:rPr>
+          <w:rFonts w:ascii="Helvetica" w:eastAsia="Times New Roman" w:hAnsi="Helvetica" w:cs="Arial"/>
+          <w:color w:val="222222"/>
+          <w:lang w:eastAsia="pt-PT"/>
+        </w:rPr>
+        <w:t xml:space="preserve"> MARIPOPPIS ONLINE</w:t>
+      </w:r>
+      <w:r>
+        <w:rPr>
+          <w:rFonts w:ascii="Helvetica" w:eastAsia="Times New Roman" w:hAnsi="Helvetica" w:cs="Arial"/>
+          <w:color w:val="222222"/>
+          <w:lang w:eastAsia="pt-PT"/>
+        </w:rPr>
+        <w:t xml:space="preserve">. Desta forma, o </w:t>
+      </w:r>
+      <w:r>
+        <w:rPr>
+          <w:rFonts w:ascii="Helvetica" w:eastAsia="Times New Roman" w:hAnsi="Helvetica" w:cs="Arial"/>
+          <w:color w:val="222222"/>
+          <w:lang w:eastAsia="pt-PT"/>
+        </w:rPr>
+        <w:t>USUÁRIO</w:t>
+      </w:r>
+      <w:r>
+        <w:rPr>
+          <w:rFonts w:ascii="Helvetica" w:eastAsia="Times New Roman" w:hAnsi="Helvetica" w:cs="Arial"/>
+          <w:color w:val="222222"/>
+          <w:lang w:eastAsia="pt-PT"/>
+        </w:rPr>
+        <w:t xml:space="preserve"> compromete-se a não usar, reproduzir ou distribuir quaisquer elementos e/ou ferramentas que não sejam expressamente permitidos pela </w:t>
+      </w:r>
+      <w:r>
+        <w:rPr>
+          <w:rFonts w:ascii="Helvetica" w:eastAsia="Times New Roman" w:hAnsi="Helvetica" w:cs="Arial"/>
+          <w:color w:val="222222"/>
+          <w:lang w:eastAsia="pt-PT"/>
+        </w:rPr>
+        <w:t xml:space="preserve">MARIPOPPIS ONLINE </w:t>
+      </w:r>
+      <w:r>
+        <w:rPr>
+          <w:rFonts w:ascii="Helvetica" w:eastAsia="Times New Roman" w:hAnsi="Helvetica" w:cs="Arial"/>
+          <w:color w:val="222222"/>
+          <w:lang w:eastAsia="pt-PT"/>
+        </w:rPr>
+        <w:t xml:space="preserve">– inclusive o uso, reprodução ou distribuição para fins comerciais das informações e/ou </w:t>
+      </w:r>
+      <w:r>
+        <w:rPr>
+          <w:rFonts w:ascii="Helvetica" w:eastAsia="Times New Roman" w:hAnsi="Helvetica" w:cs="Arial"/>
+          <w:color w:val="222222"/>
+          <w:lang w:eastAsia="pt-PT"/>
+        </w:rPr>
+        <w:t xml:space="preserve">CONTEÚDOS </w:t>
+      </w:r>
+      <w:r>
+        <w:rPr>
+          <w:rFonts w:ascii="Helvetica" w:eastAsia="Times New Roman" w:hAnsi="Helvetica" w:cs="Arial"/>
+          <w:color w:val="222222"/>
+          <w:lang w:eastAsia="pt-PT"/>
+        </w:rPr>
+        <w:t xml:space="preserve">extraídos do </w:t>
+      </w:r>
+      <w:r>
+        <w:rPr>
+          <w:rFonts w:ascii="Helvetica" w:eastAsia="Times New Roman" w:hAnsi="Helvetica" w:cs="Arial"/>
+          <w:color w:val="222222"/>
+          <w:lang w:eastAsia="pt-PT"/>
+        </w:rPr>
+        <w:t>SITE</w:t>
+      </w:r>
+      <w:r>
+        <w:rPr>
+          <w:rFonts w:ascii="Helvetica" w:eastAsia="Times New Roman" w:hAnsi="Helvetica" w:cs="Arial"/>
+          <w:color w:val="222222"/>
+          <w:lang w:eastAsia="pt-PT"/>
+        </w:rPr>
+        <w:t xml:space="preserve">, sob pena de arcar com sanções cíveis, penais e criminais cabíveis. Caso o </w:t>
+      </w:r>
+      <w:r>
+        <w:rPr>
+          <w:rFonts w:ascii="Helvetica" w:eastAsia="Times New Roman" w:hAnsi="Helvetica" w:cs="Arial"/>
+          <w:color w:val="222222"/>
+          <w:lang w:eastAsia="pt-PT"/>
+        </w:rPr>
+        <w:t>USUÁRIO</w:t>
+      </w:r>
+      <w:r>
+        <w:rPr>
+          <w:rFonts w:ascii="Helvetica" w:eastAsia="Times New Roman" w:hAnsi="Helvetica" w:cs="Arial"/>
+          <w:color w:val="222222"/>
+          <w:lang w:eastAsia="pt-PT"/>
+        </w:rPr>
+        <w:t xml:space="preserve"> faça qualquer cópia, seja ela via </w:t>
+      </w:r>
+      <w:r>
+        <w:rPr>
+          <w:rFonts w:ascii="Helvetica" w:eastAsia="Times New Roman" w:hAnsi="Helvetica" w:cs="Arial"/>
+          <w:i/>
+          <w:color w:val="222222"/>
+          <w:lang w:eastAsia="pt-PT"/>
+        </w:rPr>
+        <w:t>download</w:t>
+      </w:r>
+      <w:r>
+        <w:rPr>
+          <w:rFonts w:ascii="Helvetica" w:eastAsia="Times New Roman" w:hAnsi="Helvetica" w:cs="Arial"/>
+          <w:color w:val="222222"/>
+          <w:lang w:eastAsia="pt-PT"/>
+        </w:rPr>
+        <w:t xml:space="preserve"> ou impressão, dos elementos e/ou ferramentas da </w:t>
+      </w:r>
+      <w:r>
+        <w:rPr>
+          <w:rFonts w:ascii="Helvetica" w:eastAsia="Times New Roman" w:hAnsi="Helvetica" w:cs="Arial"/>
+          <w:color w:val="222222"/>
+          <w:lang w:eastAsia="pt-PT"/>
+        </w:rPr>
+        <w:t xml:space="preserve">MARIPOPPIS ONLINE </w:t>
+      </w:r>
+      <w:r>
+        <w:rPr>
+          <w:rFonts w:ascii="Helvetica" w:eastAsia="Times New Roman" w:hAnsi="Helvetica" w:cs="Arial"/>
+          <w:color w:val="222222"/>
+          <w:lang w:eastAsia="pt-PT"/>
+        </w:rPr>
+        <w:t xml:space="preserve">para uso exclusivamente pessoal, deverá preservar todos os direitos de propriedade intelectual inerentes ao conteúdo copiado e/ou extraído do </w:t>
+      </w:r>
+      <w:r>
+        <w:rPr>
+          <w:rFonts w:ascii="Helvetica" w:eastAsia="Times New Roman" w:hAnsi="Helvetica" w:cs="Arial"/>
+          <w:color w:val="222222"/>
+          <w:lang w:eastAsia="pt-PT"/>
+        </w:rPr>
+        <w:t>SITE</w:t>
+      </w:r>
+      <w:r>
+        <w:rPr>
+          <w:rFonts w:ascii="Helvetica" w:eastAsia="Times New Roman" w:hAnsi="Helvetica" w:cs="Arial"/>
+          <w:color w:val="222222"/>
+          <w:lang w:eastAsia="pt-PT"/>
+        </w:rPr>
+        <w:t xml:space="preserve">. O </w:t>
+      </w:r>
+      <w:r>
+        <w:rPr>
+          <w:rFonts w:ascii="Helvetica" w:eastAsia="Times New Roman" w:hAnsi="Helvetica" w:cs="Arial"/>
+          <w:color w:val="222222"/>
+          <w:lang w:eastAsia="pt-PT"/>
+        </w:rPr>
+        <w:t xml:space="preserve">USUÁRIO </w:t>
+      </w:r>
+      <w:r>
+        <w:rPr>
+          <w:rFonts w:ascii="Helvetica" w:eastAsia="Times New Roman" w:hAnsi="Helvetica" w:cs="Arial"/>
+          <w:color w:val="222222"/>
+          <w:lang w:eastAsia="pt-PT"/>
+        </w:rPr>
+        <w:t xml:space="preserve">concorda em não burlar, desativar ou, de alguma forma, interferir em recursos e/ou ferramentas relacionados à segurança do </w:t>
+      </w:r>
+      <w:r>
+        <w:rPr>
+          <w:rFonts w:ascii="Helvetica" w:eastAsia="Times New Roman" w:hAnsi="Helvetica" w:cs="Arial"/>
+          <w:color w:val="222222"/>
+          <w:lang w:eastAsia="pt-PT"/>
+        </w:rPr>
+        <w:t>SITE</w:t>
+      </w:r>
+      <w:r>
+        <w:rPr>
+          <w:rFonts w:ascii="Helvetica" w:eastAsia="Times New Roman" w:hAnsi="Helvetica" w:cs="Arial"/>
+          <w:color w:val="222222"/>
+          <w:lang w:eastAsia="pt-PT"/>
+        </w:rPr>
+        <w:t>, sob pena de incorrer nas medidas judiciais cabíveis.</w:t>
+      </w:r>
+    </w:p>
+    <w:p>
+      <w:pPr>
+        <w:shd w:val="clear" w:color="auto" w:fill="FFFFFF"/>
+        <w:jc w:val="both"/>
+        <w:rPr>
+          <w:rFonts w:ascii="Helvetica" w:eastAsia="Times New Roman" w:hAnsi="Helvetica" w:cs="Arial"/>
+          <w:color w:val="222222"/>
+          <w:lang w:eastAsia="pt-PT"/>
+        </w:rPr>
+      </w:pPr>
+      <w:r>
+        <w:rPr>
+          <w:rFonts w:ascii="Helvetica" w:eastAsia="Times New Roman" w:hAnsi="Helvetica" w:cs="Arial"/>
+          <w:color w:val="222222"/>
+          <w:lang w:eastAsia="pt-PT"/>
+        </w:rPr>
+        <w:t xml:space="preserve">3.4. A utilização do </w:t>
+      </w:r>
+      <w:r>
+        <w:rPr>
+          <w:rFonts w:ascii="Helvetica" w:eastAsia="Times New Roman" w:hAnsi="Helvetica" w:cs="Arial"/>
+          <w:color w:val="222222"/>
+          <w:lang w:eastAsia="pt-PT"/>
+        </w:rPr>
+        <w:t>SITE</w:t>
+      </w:r>
+      <w:r>
+        <w:rPr>
+          <w:rFonts w:ascii="Helvetica" w:eastAsia="Times New Roman" w:hAnsi="Helvetica" w:cs="Arial"/>
+          <w:color w:val="222222"/>
+          <w:lang w:eastAsia="pt-PT"/>
+        </w:rPr>
+        <w:t xml:space="preserve"> não implicará em qualquer garantia de sucesso e resultado ao </w:t>
+      </w:r>
+      <w:r>
+        <w:rPr>
+          <w:rFonts w:ascii="Helvetica" w:eastAsia="Times New Roman" w:hAnsi="Helvetica" w:cs="Arial"/>
+          <w:color w:val="222222"/>
+          <w:lang w:eastAsia="pt-PT"/>
+        </w:rPr>
+        <w:t>USUÁRIO</w:t>
+      </w:r>
+      <w:r>
+        <w:rPr>
+          <w:rFonts w:ascii="Helvetica" w:eastAsia="Times New Roman" w:hAnsi="Helvetica" w:cs="Arial"/>
+          <w:color w:val="222222"/>
+          <w:lang w:eastAsia="pt-PT"/>
+        </w:rPr>
+        <w:t xml:space="preserve"> pela </w:t>
+      </w:r>
+      <w:r>
+        <w:rPr>
+          <w:rFonts w:ascii="Helvetica" w:eastAsia="Times New Roman" w:hAnsi="Helvetica" w:cs="Arial"/>
+          <w:color w:val="222222"/>
+          <w:lang w:eastAsia="pt-PT"/>
+        </w:rPr>
+        <w:t xml:space="preserve">MARIPOPPIS ONLINE </w:t>
+      </w:r>
+      <w:r>
+        <w:rPr>
+          <w:rFonts w:ascii="Helvetica" w:eastAsia="Times New Roman" w:hAnsi="Helvetica" w:cs="Arial"/>
+          <w:color w:val="222222"/>
+          <w:lang w:eastAsia="pt-PT"/>
+        </w:rPr>
+        <w:t xml:space="preserve">e seus </w:t>
+      </w:r>
+      <w:r>
+        <w:rPr>
+          <w:rFonts w:ascii="Helvetica" w:eastAsia="Times New Roman" w:hAnsi="Helvetica" w:cs="Arial"/>
+          <w:color w:val="222222"/>
+          <w:lang w:eastAsia="pt-PT"/>
+        </w:rPr>
+        <w:t>PARCEIROS</w:t>
+      </w:r>
+      <w:r>
+        <w:rPr>
+          <w:rFonts w:ascii="Helvetica" w:eastAsia="Times New Roman" w:hAnsi="Helvetica" w:cs="Arial"/>
+          <w:color w:val="222222"/>
+          <w:lang w:eastAsia="pt-PT"/>
+        </w:rPr>
+        <w:t xml:space="preserve">, sob qualquer </w:t>
+      </w:r>
+      <w:proofErr w:type="spellStart"/>
+      <w:r>
+        <w:rPr>
+          <w:rFonts w:ascii="Helvetica" w:eastAsia="Times New Roman" w:hAnsi="Helvetica" w:cs="Arial"/>
+          <w:color w:val="222222"/>
+          <w:lang w:eastAsia="pt-PT"/>
+        </w:rPr>
+        <w:t>aspecto</w:t>
+      </w:r>
+      <w:proofErr w:type="spellEnd"/>
+      <w:r>
+        <w:rPr>
+          <w:rFonts w:ascii="Helvetica" w:eastAsia="Times New Roman" w:hAnsi="Helvetica" w:cs="Arial"/>
+          <w:color w:val="222222"/>
+          <w:lang w:eastAsia="pt-PT"/>
+        </w:rPr>
+        <w:t xml:space="preserve">, nem estará coberta por qualquer garantia de performance, segurança ou disponibilidade de acesso, devendo ser utilizado pelo </w:t>
+      </w:r>
+      <w:r>
+        <w:rPr>
+          <w:rFonts w:ascii="Helvetica" w:eastAsia="Times New Roman" w:hAnsi="Helvetica" w:cs="Arial"/>
+          <w:color w:val="222222"/>
+          <w:lang w:eastAsia="pt-PT"/>
+        </w:rPr>
+        <w:t>USUÁRIO</w:t>
+      </w:r>
+      <w:r>
+        <w:rPr>
+          <w:rFonts w:ascii="Helvetica" w:eastAsia="Times New Roman" w:hAnsi="Helvetica" w:cs="Arial"/>
+          <w:color w:val="222222"/>
+          <w:lang w:eastAsia="pt-PT"/>
+        </w:rPr>
+        <w:t xml:space="preserve"> a seu próprio risco.</w:t>
+      </w:r>
+    </w:p>
+    <w:p>
+      <w:pPr>
+        <w:shd w:val="clear" w:color="auto" w:fill="FFFFFF"/>
+        <w:jc w:val="both"/>
+        <w:rPr>
+          <w:rFonts w:ascii="Helvetica" w:eastAsia="Times New Roman" w:hAnsi="Helvetica" w:cs="Arial"/>
+          <w:color w:val="222222"/>
+          <w:lang w:eastAsia="pt-PT"/>
+        </w:rPr>
+      </w:pPr>
+      <w:r>
+        <w:rPr>
+          <w:rFonts w:ascii="Helvetica" w:eastAsia="Times New Roman" w:hAnsi="Helvetica" w:cs="Arial"/>
+          <w:color w:val="222222"/>
+          <w:lang w:eastAsia="pt-PT"/>
+        </w:rPr>
+        <w:t xml:space="preserve">3.5. O </w:t>
+      </w:r>
+      <w:r>
+        <w:rPr>
+          <w:rFonts w:ascii="Helvetica" w:eastAsia="Times New Roman" w:hAnsi="Helvetica" w:cs="Arial"/>
+          <w:color w:val="222222"/>
+          <w:lang w:eastAsia="pt-PT"/>
+        </w:rPr>
+        <w:t xml:space="preserve">USUÁRIO </w:t>
+      </w:r>
+      <w:r>
+        <w:rPr>
+          <w:rFonts w:ascii="Helvetica" w:eastAsia="Times New Roman" w:hAnsi="Helvetica" w:cs="Arial"/>
+          <w:color w:val="222222"/>
+          <w:lang w:eastAsia="pt-PT"/>
+        </w:rPr>
+        <w:t xml:space="preserve">é unicamente responsável pelos dados fornecidos ao </w:t>
+      </w:r>
+      <w:r>
+        <w:rPr>
+          <w:rFonts w:ascii="Helvetica" w:eastAsia="Times New Roman" w:hAnsi="Helvetica" w:cs="Arial"/>
+          <w:color w:val="222222"/>
+          <w:lang w:eastAsia="pt-PT"/>
+        </w:rPr>
+        <w:t>SITE,</w:t>
+      </w:r>
+      <w:r>
+        <w:rPr>
+          <w:rFonts w:ascii="Helvetica" w:eastAsia="Times New Roman" w:hAnsi="Helvetica" w:cs="Arial"/>
+          <w:color w:val="222222"/>
+          <w:lang w:eastAsia="pt-PT"/>
+        </w:rPr>
+        <w:t xml:space="preserve"> bem como pela sua veracidade, validade e precisão, competindo-lhe ainda manter referidos dados atualizados, estando ciente ainda que como condição para conclusão de seu cadastro no </w:t>
+      </w:r>
+      <w:r>
+        <w:rPr>
+          <w:rFonts w:ascii="Helvetica" w:eastAsia="Times New Roman" w:hAnsi="Helvetica" w:cs="Arial"/>
+          <w:color w:val="222222"/>
+          <w:lang w:eastAsia="pt-PT"/>
+        </w:rPr>
+        <w:t>SITE</w:t>
+      </w:r>
+      <w:r>
+        <w:rPr>
+          <w:rFonts w:ascii="Helvetica" w:eastAsia="Times New Roman" w:hAnsi="Helvetica" w:cs="Arial"/>
+          <w:color w:val="222222"/>
+          <w:lang w:eastAsia="pt-PT"/>
+        </w:rPr>
+        <w:t xml:space="preserve"> é imprescindível a indicação de um endereço de e-mail válido, de sua titularidade.</w:t>
+      </w:r>
+    </w:p>
+    <w:p>
+      <w:pPr>
+        <w:shd w:val="clear" w:color="auto" w:fill="FFFFFF"/>
+        <w:jc w:val="both"/>
+        <w:rPr>
+          <w:rFonts w:ascii="Helvetica" w:eastAsia="Times New Roman" w:hAnsi="Helvetica" w:cs="Arial"/>
+          <w:color w:val="222222"/>
+          <w:lang w:eastAsia="pt-PT"/>
+        </w:rPr>
+      </w:pPr>
+      <w:r>
+        <w:rPr>
+          <w:rFonts w:ascii="Helvetica" w:eastAsia="Times New Roman" w:hAnsi="Helvetica" w:cs="Arial"/>
+          <w:color w:val="222222"/>
+          <w:lang w:eastAsia="pt-PT"/>
+        </w:rPr>
+        <w:t xml:space="preserve">3.6. O </w:t>
+      </w:r>
+      <w:r>
+        <w:rPr>
+          <w:rFonts w:ascii="Helvetica" w:eastAsia="Times New Roman" w:hAnsi="Helvetica" w:cs="Arial"/>
+          <w:color w:val="222222"/>
+          <w:lang w:eastAsia="pt-PT"/>
+        </w:rPr>
+        <w:t>USUÁRIO</w:t>
+      </w:r>
+      <w:r>
+        <w:rPr>
+          <w:rFonts w:ascii="Helvetica" w:eastAsia="Times New Roman" w:hAnsi="Helvetica" w:cs="Arial"/>
+          <w:color w:val="222222"/>
+          <w:lang w:eastAsia="pt-PT"/>
+        </w:rPr>
+        <w:t xml:space="preserve"> concorda que as informações pessoais que disponibilizar no </w:t>
+      </w:r>
+      <w:r>
+        <w:rPr>
+          <w:rFonts w:ascii="Helvetica" w:eastAsia="Times New Roman" w:hAnsi="Helvetica" w:cs="Arial"/>
+          <w:color w:val="222222"/>
+          <w:lang w:eastAsia="pt-PT"/>
+        </w:rPr>
+        <w:t xml:space="preserve">SITE </w:t>
+      </w:r>
+      <w:r>
+        <w:rPr>
+          <w:rFonts w:ascii="Helvetica" w:eastAsia="Times New Roman" w:hAnsi="Helvetica" w:cs="Arial"/>
+          <w:color w:val="222222"/>
+          <w:lang w:eastAsia="pt-PT"/>
+        </w:rPr>
+        <w:t xml:space="preserve">poderão ser divulgadas para outros </w:t>
+      </w:r>
+      <w:r>
+        <w:rPr>
+          <w:rFonts w:ascii="Helvetica" w:eastAsia="Times New Roman" w:hAnsi="Helvetica" w:cs="Arial"/>
+          <w:color w:val="222222"/>
+          <w:lang w:eastAsia="pt-PT"/>
+        </w:rPr>
+        <w:t xml:space="preserve">USUÁRIOS DO SITE OU PARA PARCEIROS </w:t>
+      </w:r>
+      <w:r>
+        <w:rPr>
+          <w:rFonts w:ascii="Helvetica" w:eastAsia="Times New Roman" w:hAnsi="Helvetica" w:cs="Arial"/>
+          <w:color w:val="222222"/>
+          <w:lang w:eastAsia="pt-PT"/>
+        </w:rPr>
+        <w:t>da</w:t>
+      </w:r>
+      <w:r>
+        <w:rPr>
+          <w:rFonts w:ascii="Helvetica" w:eastAsia="Times New Roman" w:hAnsi="Helvetica" w:cs="Arial"/>
+          <w:color w:val="222222"/>
+          <w:lang w:eastAsia="pt-PT"/>
+        </w:rPr>
+        <w:t xml:space="preserve"> MARIPOPPIS ONLINE</w:t>
+      </w:r>
+      <w:r>
+        <w:rPr>
+          <w:rFonts w:ascii="Helvetica" w:eastAsia="Times New Roman" w:hAnsi="Helvetica" w:cs="Arial"/>
+          <w:color w:val="222222"/>
+          <w:lang w:eastAsia="pt-PT"/>
+        </w:rPr>
+        <w:t xml:space="preserve"> com o intuito de viabilizar (i) a venda ou </w:t>
+      </w:r>
+      <w:r>
+        <w:rPr>
+          <w:rFonts w:ascii="Helvetica" w:eastAsia="Times New Roman" w:hAnsi="Helvetica" w:cs="Arial"/>
+          <w:color w:val="222222"/>
+          <w:lang w:eastAsia="pt-PT"/>
+        </w:rPr>
+        <w:lastRenderedPageBreak/>
+        <w:t>a compra de produtos; (</w:t>
+      </w:r>
+      <w:proofErr w:type="spellStart"/>
+      <w:r>
+        <w:rPr>
+          <w:rFonts w:ascii="Helvetica" w:eastAsia="Times New Roman" w:hAnsi="Helvetica" w:cs="Arial"/>
+          <w:color w:val="222222"/>
+          <w:lang w:eastAsia="pt-PT"/>
+        </w:rPr>
+        <w:t>ii</w:t>
+      </w:r>
+      <w:proofErr w:type="spellEnd"/>
+      <w:r>
+        <w:rPr>
+          <w:rFonts w:ascii="Helvetica" w:eastAsia="Times New Roman" w:hAnsi="Helvetica" w:cs="Arial"/>
+          <w:color w:val="222222"/>
+          <w:lang w:eastAsia="pt-PT"/>
+        </w:rPr>
+        <w:t>) a contratação dos serviços oferecidos; (</w:t>
+      </w:r>
+      <w:proofErr w:type="spellStart"/>
+      <w:r>
+        <w:rPr>
+          <w:rFonts w:ascii="Helvetica" w:eastAsia="Times New Roman" w:hAnsi="Helvetica" w:cs="Arial"/>
+          <w:color w:val="222222"/>
+          <w:lang w:eastAsia="pt-PT"/>
+        </w:rPr>
+        <w:t>iii</w:t>
+      </w:r>
+      <w:proofErr w:type="spellEnd"/>
+      <w:r>
+        <w:rPr>
+          <w:rFonts w:ascii="Helvetica" w:eastAsia="Times New Roman" w:hAnsi="Helvetica" w:cs="Arial"/>
+          <w:color w:val="222222"/>
+          <w:lang w:eastAsia="pt-PT"/>
+        </w:rPr>
+        <w:t>) a possível recolocação profissional; e a busca de candidatos para a vaga oferecida, segundo o caso.</w:t>
+      </w:r>
+    </w:p>
+    <w:p>
+      <w:pPr>
+        <w:shd w:val="clear" w:color="auto" w:fill="FFFFFF"/>
+        <w:jc w:val="both"/>
+        <w:rPr>
+          <w:rFonts w:ascii="Helvetica" w:eastAsia="Times New Roman" w:hAnsi="Helvetica" w:cs="Arial"/>
+          <w:color w:val="222222"/>
+          <w:lang w:eastAsia="pt-PT"/>
+        </w:rPr>
+      </w:pPr>
+      <w:r>
+        <w:rPr>
+          <w:rFonts w:ascii="Helvetica" w:eastAsia="Times New Roman" w:hAnsi="Helvetica" w:cs="Arial"/>
+          <w:color w:val="222222"/>
+          <w:lang w:eastAsia="pt-PT"/>
+        </w:rPr>
+        <w:t xml:space="preserve">3.7. O </w:t>
+      </w:r>
+      <w:r>
+        <w:rPr>
+          <w:rFonts w:ascii="Helvetica" w:eastAsia="Times New Roman" w:hAnsi="Helvetica" w:cs="Arial"/>
+          <w:color w:val="222222"/>
+          <w:lang w:eastAsia="pt-PT"/>
+        </w:rPr>
+        <w:t>USUÁRIO</w:t>
+      </w:r>
+      <w:r>
+        <w:rPr>
+          <w:rFonts w:ascii="Helvetica" w:eastAsia="Times New Roman" w:hAnsi="Helvetica" w:cs="Arial"/>
+          <w:color w:val="222222"/>
+          <w:lang w:eastAsia="pt-PT"/>
+        </w:rPr>
+        <w:t xml:space="preserve"> autoriza a </w:t>
+      </w:r>
+      <w:r>
+        <w:rPr>
+          <w:rFonts w:ascii="Helvetica" w:eastAsia="Times New Roman" w:hAnsi="Helvetica" w:cs="Arial"/>
+          <w:color w:val="222222"/>
+          <w:lang w:eastAsia="pt-PT"/>
+        </w:rPr>
+        <w:t xml:space="preserve">MARIPOPPIS ONLINE </w:t>
+      </w:r>
+      <w:r>
+        <w:rPr>
+          <w:rFonts w:ascii="Helvetica" w:eastAsia="Times New Roman" w:hAnsi="Helvetica" w:cs="Arial"/>
+          <w:color w:val="222222"/>
+          <w:lang w:eastAsia="pt-PT"/>
+        </w:rPr>
+        <w:t xml:space="preserve">a enviar </w:t>
+      </w:r>
+      <w:proofErr w:type="spellStart"/>
+      <w:r>
+        <w:rPr>
+          <w:rFonts w:ascii="Helvetica" w:eastAsia="Times New Roman" w:hAnsi="Helvetica" w:cs="Arial"/>
+          <w:i/>
+          <w:color w:val="222222"/>
+          <w:lang w:eastAsia="pt-PT"/>
+        </w:rPr>
+        <w:t>SMSs</w:t>
+      </w:r>
+      <w:proofErr w:type="spellEnd"/>
+      <w:r>
+        <w:rPr>
+          <w:rFonts w:ascii="Helvetica" w:eastAsia="Times New Roman" w:hAnsi="Helvetica" w:cs="Arial"/>
+          <w:color w:val="222222"/>
+          <w:lang w:eastAsia="pt-PT"/>
+        </w:rPr>
+        <w:t xml:space="preserve"> gratuitos para o seu número de telefone celular indicado em seu cadastro, bem como e-mails para o endereço fornecido pelo </w:t>
+      </w:r>
+      <w:r>
+        <w:rPr>
+          <w:rFonts w:ascii="Helvetica" w:eastAsia="Times New Roman" w:hAnsi="Helvetica" w:cs="Arial"/>
+          <w:color w:val="222222"/>
+          <w:lang w:eastAsia="pt-PT"/>
+        </w:rPr>
+        <w:t>USUÁRIO</w:t>
+      </w:r>
+      <w:r>
+        <w:rPr>
+          <w:rFonts w:ascii="Helvetica" w:eastAsia="Times New Roman" w:hAnsi="Helvetica" w:cs="Arial"/>
+          <w:color w:val="222222"/>
+          <w:lang w:eastAsia="pt-PT"/>
+        </w:rPr>
+        <w:t xml:space="preserve">, que poderão conter novidades e atualizações do </w:t>
+      </w:r>
+      <w:r>
+        <w:rPr>
+          <w:rFonts w:ascii="Helvetica" w:eastAsia="Times New Roman" w:hAnsi="Helvetica" w:cs="Arial"/>
+          <w:color w:val="222222"/>
+          <w:lang w:eastAsia="pt-PT"/>
+        </w:rPr>
+        <w:t>SITE</w:t>
+      </w:r>
+      <w:r>
+        <w:rPr>
+          <w:rFonts w:ascii="Helvetica" w:eastAsia="Times New Roman" w:hAnsi="Helvetica" w:cs="Arial"/>
+          <w:color w:val="222222"/>
+          <w:lang w:eastAsia="pt-PT"/>
+        </w:rPr>
+        <w:t xml:space="preserve">, ofertas de serviços, produtos e serviços, entre outros </w:t>
+      </w:r>
+      <w:r>
+        <w:rPr>
+          <w:rFonts w:ascii="Helvetica" w:eastAsia="Times New Roman" w:hAnsi="Helvetica" w:cs="Arial"/>
+          <w:color w:val="222222"/>
+          <w:lang w:eastAsia="pt-PT"/>
+        </w:rPr>
+        <w:t>CONTEÚDOS</w:t>
+      </w:r>
+      <w:r>
+        <w:rPr>
+          <w:rFonts w:ascii="Helvetica" w:eastAsia="Times New Roman" w:hAnsi="Helvetica" w:cs="Arial"/>
+          <w:color w:val="222222"/>
           <w:lang w:eastAsia="pt-PT"/>
         </w:rPr>
         <w:t>.</w:t>
@@ -1530,7 +2660,193 @@
           <w:color w:val="222222"/>
           <w:lang w:eastAsia="pt-PT"/>
         </w:rPr>
-        <w:t xml:space="preserve">3.1.1. Na eventualidade da </w:t>
+        <w:t xml:space="preserve">3.8. </w:t>
+      </w:r>
+      <w:proofErr w:type="gramStart"/>
+      <w:r>
+        <w:rPr>
+          <w:rFonts w:ascii="Helvetica" w:eastAsia="Times New Roman" w:hAnsi="Helvetica" w:cs="Arial"/>
+          <w:color w:val="222222"/>
+          <w:lang w:eastAsia="pt-PT"/>
+        </w:rPr>
+        <w:t>A</w:t>
+      </w:r>
+      <w:r>
+        <w:rPr>
+          <w:rFonts w:ascii="Helvetica" w:eastAsia="Times New Roman" w:hAnsi="Helvetica" w:cs="Arial"/>
+          <w:color w:val="222222"/>
+          <w:lang w:eastAsia="pt-PT"/>
+        </w:rPr>
+        <w:t xml:space="preserve">  MARIPOPPIS</w:t>
+      </w:r>
+      <w:proofErr w:type="gramEnd"/>
+      <w:r>
+        <w:rPr>
+          <w:rFonts w:ascii="Helvetica" w:eastAsia="Times New Roman" w:hAnsi="Helvetica" w:cs="Arial"/>
+          <w:color w:val="222222"/>
+          <w:lang w:eastAsia="pt-PT"/>
+        </w:rPr>
+        <w:t xml:space="preserve"> ONLINE  </w:t>
+      </w:r>
+      <w:r>
+        <w:rPr>
+          <w:rFonts w:ascii="Helvetica" w:eastAsia="Times New Roman" w:hAnsi="Helvetica" w:cs="Arial"/>
+          <w:color w:val="222222"/>
+          <w:lang w:eastAsia="pt-PT"/>
+        </w:rPr>
+        <w:t xml:space="preserve">não terá qualquer obrigação de policiar ou fiscalizar as informações fornecidas pelos </w:t>
+      </w:r>
+      <w:r>
+        <w:rPr>
+          <w:rFonts w:ascii="Helvetica" w:eastAsia="Times New Roman" w:hAnsi="Helvetica" w:cs="Arial"/>
+          <w:color w:val="222222"/>
+          <w:lang w:eastAsia="pt-PT"/>
+        </w:rPr>
+        <w:t>USUÁRIOS</w:t>
+      </w:r>
+      <w:r>
+        <w:rPr>
+          <w:rFonts w:ascii="Helvetica" w:eastAsia="Times New Roman" w:hAnsi="Helvetica" w:cs="Arial"/>
+          <w:color w:val="222222"/>
+          <w:lang w:eastAsia="pt-PT"/>
+        </w:rPr>
+        <w:t>, mas poderá excluir a informações que forem comprovadamente inverídicas ou ofensivas, a pedido do interessado.</w:t>
+      </w:r>
+    </w:p>
+    <w:p>
+      <w:pPr>
+        <w:shd w:val="clear" w:color="auto" w:fill="FFFFFF"/>
+        <w:jc w:val="both"/>
+        <w:rPr>
+          <w:rFonts w:ascii="Helvetica" w:eastAsia="Times New Roman" w:hAnsi="Helvetica" w:cs="Arial"/>
+          <w:color w:val="222222"/>
+          <w:lang w:eastAsia="pt-PT"/>
+        </w:rPr>
+      </w:pPr>
+      <w:r>
+        <w:rPr>
+          <w:rFonts w:ascii="Helvetica" w:eastAsia="Times New Roman" w:hAnsi="Helvetica" w:cs="Arial"/>
+          <w:color w:val="222222"/>
+          <w:lang w:eastAsia="pt-PT"/>
+        </w:rPr>
+        <w:t xml:space="preserve">3.9. Os links oferecidos no </w:t>
+      </w:r>
+      <w:r>
+        <w:rPr>
+          <w:rFonts w:ascii="Helvetica" w:eastAsia="Times New Roman" w:hAnsi="Helvetica" w:cs="Arial"/>
+          <w:color w:val="222222"/>
+          <w:lang w:eastAsia="pt-PT"/>
+        </w:rPr>
+        <w:t>SITE</w:t>
+      </w:r>
+      <w:r>
+        <w:rPr>
+          <w:rFonts w:ascii="Helvetica" w:eastAsia="Times New Roman" w:hAnsi="Helvetica" w:cs="Arial"/>
+          <w:color w:val="222222"/>
+          <w:lang w:eastAsia="pt-PT"/>
+        </w:rPr>
+        <w:t xml:space="preserve"> para conteúdo em sites diversos são meramente informativos, não implicando de forma alguma, endosso desse conteúdo ou sites pela </w:t>
+      </w:r>
+      <w:r>
+        <w:rPr>
+          <w:rFonts w:ascii="Helvetica" w:eastAsia="Times New Roman" w:hAnsi="Helvetica" w:cs="Arial"/>
+          <w:color w:val="222222"/>
+          <w:lang w:eastAsia="pt-PT"/>
+        </w:rPr>
+        <w:t>MARIPOPPIS ONLINE</w:t>
+      </w:r>
+      <w:r>
+        <w:rPr>
+          <w:rFonts w:ascii="Helvetica" w:eastAsia="Times New Roman" w:hAnsi="Helvetica" w:cs="Arial"/>
+          <w:color w:val="222222"/>
+          <w:lang w:eastAsia="pt-PT"/>
+        </w:rPr>
+        <w:t>, com os quais a</w:t>
+      </w:r>
+      <w:r>
+        <w:rPr>
+          <w:rFonts w:ascii="Helvetica" w:eastAsia="Times New Roman" w:hAnsi="Helvetica" w:cs="Arial"/>
+          <w:color w:val="222222"/>
+          <w:lang w:eastAsia="pt-PT"/>
+        </w:rPr>
+        <w:t xml:space="preserve"> MARIPOPPIS ONLINE</w:t>
+      </w:r>
+      <w:r>
+        <w:rPr>
+          <w:rFonts w:ascii="Helvetica" w:eastAsia="Times New Roman" w:hAnsi="Helvetica" w:cs="Arial"/>
+          <w:color w:val="222222"/>
+          <w:lang w:eastAsia="pt-PT"/>
+        </w:rPr>
+        <w:t xml:space="preserve"> não deterá qualquer tipo de responsabilidade solidária ou subsidiária.</w:t>
+      </w:r>
+    </w:p>
+    <w:p>
+      <w:pPr>
+        <w:shd w:val="clear" w:color="auto" w:fill="FFFFFF"/>
+        <w:jc w:val="both"/>
+        <w:rPr>
+          <w:rFonts w:ascii="Helvetica" w:eastAsia="Times New Roman" w:hAnsi="Helvetica" w:cs="Arial"/>
+          <w:color w:val="222222"/>
+          <w:lang w:eastAsia="pt-PT"/>
+        </w:rPr>
+      </w:pPr>
+      <w:r>
+        <w:rPr>
+          <w:rFonts w:ascii="Helvetica" w:eastAsia="Times New Roman" w:hAnsi="Helvetica" w:cs="Arial"/>
+          <w:color w:val="222222"/>
+          <w:lang w:eastAsia="pt-PT"/>
+        </w:rPr>
+        <w:t xml:space="preserve">3.10. O </w:t>
+      </w:r>
+      <w:r>
+        <w:rPr>
+          <w:rFonts w:ascii="Helvetica" w:eastAsia="Times New Roman" w:hAnsi="Helvetica" w:cs="Arial"/>
+          <w:color w:val="222222"/>
+          <w:lang w:eastAsia="pt-PT"/>
+        </w:rPr>
+        <w:t>USUÁRIO</w:t>
+      </w:r>
+      <w:r>
+        <w:rPr>
+          <w:rFonts w:ascii="Helvetica" w:eastAsia="Times New Roman" w:hAnsi="Helvetica" w:cs="Arial"/>
+          <w:color w:val="222222"/>
+          <w:lang w:eastAsia="pt-PT"/>
+        </w:rPr>
+        <w:t xml:space="preserve"> </w:t>
+      </w:r>
+      <w:proofErr w:type="spellStart"/>
+      <w:r>
+        <w:rPr>
+          <w:rFonts w:ascii="Helvetica" w:eastAsia="Times New Roman" w:hAnsi="Helvetica" w:cs="Arial"/>
+          <w:color w:val="222222"/>
+          <w:lang w:eastAsia="pt-PT"/>
+        </w:rPr>
+        <w:t>acessará</w:t>
+      </w:r>
+      <w:proofErr w:type="spellEnd"/>
+      <w:r>
+        <w:rPr>
+          <w:rFonts w:ascii="Helvetica" w:eastAsia="Times New Roman" w:hAnsi="Helvetica" w:cs="Arial"/>
+          <w:color w:val="222222"/>
+          <w:lang w:eastAsia="pt-PT"/>
+        </w:rPr>
+        <w:t xml:space="preserve"> sua conta através de login e senha e compromete-se a não informar a terceiros esses dados, responsabilizando-se integralmente pelo uso que deles seja feito. O </w:t>
+      </w:r>
+      <w:r>
+        <w:rPr>
+          <w:rFonts w:ascii="Helvetica" w:eastAsia="Times New Roman" w:hAnsi="Helvetica" w:cs="Arial"/>
+          <w:color w:val="222222"/>
+          <w:lang w:eastAsia="pt-PT"/>
+        </w:rPr>
+        <w:t>USUÁRIO</w:t>
+      </w:r>
+      <w:r>
+        <w:rPr>
+          <w:rFonts w:ascii="Helvetica" w:eastAsia="Times New Roman" w:hAnsi="Helvetica" w:cs="Arial"/>
+          <w:color w:val="222222"/>
+          <w:lang w:eastAsia="pt-PT"/>
+        </w:rPr>
+        <w:t xml:space="preserve"> compromete-se a notificar a </w:t>
       </w:r>
       <w:r>
         <w:rPr>
@@ -1546,7 +2862,7 @@
           <w:color w:val="222222"/>
           <w:lang w:eastAsia="pt-PT"/>
         </w:rPr>
-        <w:t xml:space="preserve">ser compelida por decisão judicial transitada em julgado a indenizar ou ressarcir o </w:t>
+        <w:t xml:space="preserve">imediatamente, sempre que houver uso não autorizado de sua conta, bem como o acesso não autorizado por terceiros à mesma, para que uma nova senha seja gerada. O </w:t>
       </w:r>
       <w:r>
         <w:rPr>
@@ -1562,7 +2878,7 @@
           <w:color w:val="222222"/>
           <w:lang w:eastAsia="pt-PT"/>
         </w:rPr>
-        <w:t xml:space="preserve"> por perdas e danos causados à terceiros, o valor devido ao </w:t>
+        <w:t xml:space="preserve"> será o único responsável pelas operações efetuadas em sua conta, uma vez que o acesso à mesma só será possível mediante a utilização de login e senha, cujo conhecimento é exclusivo do </w:t>
       </w:r>
       <w:r>
         <w:rPr>
@@ -1578,7 +2894,42 @@
           <w:color w:val="222222"/>
           <w:lang w:eastAsia="pt-PT"/>
         </w:rPr>
-        <w:t xml:space="preserve"> será limitado à totalidade da quantia paga pelo </w:t>
+        <w:t>.</w:t>
+      </w:r>
+    </w:p>
+    <w:p>
+      <w:pPr>
+        <w:shd w:val="clear" w:color="auto" w:fill="FFFFFF"/>
+        <w:jc w:val="both"/>
+        <w:rPr>
+          <w:rFonts w:ascii="Helvetica" w:eastAsia="Times New Roman" w:hAnsi="Helvetica" w:cs="Arial"/>
+          <w:color w:val="222222"/>
+          <w:lang w:eastAsia="pt-PT"/>
+        </w:rPr>
+      </w:pPr>
+      <w:r>
+        <w:rPr>
+          <w:rFonts w:ascii="Helvetica" w:eastAsia="Times New Roman" w:hAnsi="Helvetica" w:cs="Arial"/>
+          <w:color w:val="222222"/>
+          <w:lang w:eastAsia="pt-PT"/>
+        </w:rPr>
+        <w:t xml:space="preserve">3.11. A </w:t>
+      </w:r>
+      <w:r>
+        <w:rPr>
+          <w:rFonts w:ascii="Helvetica" w:eastAsia="Times New Roman" w:hAnsi="Helvetica" w:cs="Arial"/>
+          <w:color w:val="222222"/>
+          <w:lang w:eastAsia="pt-PT"/>
+        </w:rPr>
+        <w:t xml:space="preserve">MARIPOPPIS ONLINE </w:t>
+      </w:r>
+      <w:r>
+        <w:rPr>
+          <w:rFonts w:ascii="Helvetica" w:eastAsia="Times New Roman" w:hAnsi="Helvetica" w:cs="Arial"/>
+          <w:color w:val="222222"/>
+          <w:lang w:eastAsia="pt-PT"/>
+        </w:rPr>
+        <w:t xml:space="preserve">não será responsável pelos negócios e/ou transações, efetivadas ou não, entre o </w:t>
       </w:r>
       <w:r>
         <w:rPr>
@@ -1594,807 +2945,7 @@
           <w:color w:val="222222"/>
           <w:lang w:eastAsia="pt-PT"/>
         </w:rPr>
-        <w:t xml:space="preserve"> à</w:t>
-      </w:r>
-      <w:r>
-        <w:rPr>
-          <w:rFonts w:ascii="Helvetica" w:eastAsia="Times New Roman" w:hAnsi="Helvetica" w:cs="Arial"/>
-          <w:color w:val="222222"/>
-          <w:lang w:eastAsia="pt-PT"/>
-        </w:rPr>
-        <w:t xml:space="preserve"> MARIPOPPIS ONLINE</w:t>
-      </w:r>
-      <w:r>
-        <w:rPr>
-          <w:rFonts w:ascii="Helvetica" w:eastAsia="Times New Roman" w:hAnsi="Helvetica" w:cs="Arial"/>
-          <w:color w:val="222222"/>
-          <w:lang w:eastAsia="pt-PT"/>
-        </w:rPr>
-        <w:t xml:space="preserve">, a título de fruição dos serviços oferecidos no </w:t>
-      </w:r>
-      <w:r>
-        <w:rPr>
-          <w:rFonts w:ascii="Helvetica" w:eastAsia="Times New Roman" w:hAnsi="Helvetica" w:cs="Arial"/>
-          <w:color w:val="222222"/>
-          <w:lang w:eastAsia="pt-PT"/>
-        </w:rPr>
-        <w:t>SITE</w:t>
-      </w:r>
-      <w:r>
-        <w:rPr>
-          <w:rFonts w:ascii="Helvetica" w:eastAsia="Times New Roman" w:hAnsi="Helvetica" w:cs="Arial"/>
-          <w:color w:val="222222"/>
-          <w:lang w:eastAsia="pt-PT"/>
-        </w:rPr>
-        <w:t>.</w:t>
-      </w:r>
-    </w:p>
-    <w:p>
-      <w:pPr>
-        <w:shd w:val="clear" w:color="auto" w:fill="FFFFFF"/>
-        <w:jc w:val="both"/>
-        <w:rPr>
-          <w:rFonts w:ascii="Helvetica" w:eastAsia="Times New Roman" w:hAnsi="Helvetica" w:cs="Arial"/>
-          <w:color w:val="222222"/>
-          <w:lang w:eastAsia="pt-PT"/>
-        </w:rPr>
-      </w:pPr>
-      <w:r>
-        <w:rPr>
-          <w:rFonts w:ascii="Helvetica" w:eastAsia="Times New Roman" w:hAnsi="Helvetica" w:cs="Arial"/>
-          <w:color w:val="222222"/>
-          <w:lang w:eastAsia="pt-PT"/>
-        </w:rPr>
-        <w:t xml:space="preserve">3.2. A utilização do </w:t>
-      </w:r>
-      <w:r>
-        <w:rPr>
-          <w:rFonts w:ascii="Helvetica" w:eastAsia="Times New Roman" w:hAnsi="Helvetica" w:cs="Arial"/>
-          <w:color w:val="222222"/>
-          <w:lang w:eastAsia="pt-PT"/>
-        </w:rPr>
-        <w:t xml:space="preserve">SITE </w:t>
-      </w:r>
-      <w:r>
-        <w:rPr>
-          <w:rFonts w:ascii="Helvetica" w:eastAsia="Times New Roman" w:hAnsi="Helvetica" w:cs="Arial"/>
-          <w:color w:val="222222"/>
-          <w:lang w:eastAsia="pt-PT"/>
-        </w:rPr>
-        <w:t xml:space="preserve">e dos serviços nele disponibilizados é permitida ao </w:t>
-      </w:r>
-      <w:r>
-        <w:rPr>
-          <w:rFonts w:ascii="Helvetica" w:eastAsia="Times New Roman" w:hAnsi="Helvetica" w:cs="Arial"/>
-          <w:color w:val="222222"/>
-          <w:lang w:eastAsia="pt-PT"/>
-        </w:rPr>
-        <w:t>USUÁRIO</w:t>
-      </w:r>
-      <w:r>
-        <w:rPr>
-          <w:rFonts w:ascii="Helvetica" w:eastAsia="Times New Roman" w:hAnsi="Helvetica" w:cs="Arial"/>
-          <w:color w:val="222222"/>
-          <w:lang w:eastAsia="pt-PT"/>
-        </w:rPr>
-        <w:t xml:space="preserve"> no estado em que se encontra, em caráter pessoal e unicamente para fins lícitos relacionados aos </w:t>
-      </w:r>
-      <w:r>
-        <w:rPr>
-          <w:rFonts w:ascii="Helvetica" w:eastAsia="Times New Roman" w:hAnsi="Helvetica" w:cs="Arial"/>
-          <w:color w:val="222222"/>
-          <w:lang w:eastAsia="pt-PT"/>
-        </w:rPr>
-        <w:t xml:space="preserve">USUÁRIOS </w:t>
-      </w:r>
-      <w:r>
-        <w:rPr>
-          <w:rFonts w:ascii="Helvetica" w:eastAsia="Times New Roman" w:hAnsi="Helvetica" w:cs="Arial"/>
-          <w:color w:val="222222"/>
-          <w:lang w:eastAsia="pt-PT"/>
-        </w:rPr>
-        <w:t xml:space="preserve">à procura ou oferta de anúncios de vagas de trabalho, não devendo ser compreendida como uma licença de uso das marcas e sinais distintivos da </w:t>
-      </w:r>
-      <w:r>
-        <w:rPr>
-          <w:rFonts w:ascii="Helvetica" w:eastAsia="Times New Roman" w:hAnsi="Helvetica" w:cs="Arial"/>
-          <w:color w:val="222222"/>
-          <w:lang w:eastAsia="pt-PT"/>
-        </w:rPr>
-        <w:t xml:space="preserve">MARIPOPPIS ONLINE </w:t>
-      </w:r>
-      <w:r>
-        <w:rPr>
-          <w:rFonts w:ascii="Helvetica" w:eastAsia="Times New Roman" w:hAnsi="Helvetica" w:cs="Arial"/>
-          <w:color w:val="222222"/>
-          <w:lang w:eastAsia="pt-PT"/>
-        </w:rPr>
-        <w:t xml:space="preserve">nem do </w:t>
-      </w:r>
-      <w:r>
-        <w:rPr>
-          <w:rFonts w:ascii="Helvetica" w:eastAsia="Times New Roman" w:hAnsi="Helvetica" w:cs="Arial"/>
-          <w:color w:val="222222"/>
-          <w:lang w:eastAsia="pt-PT"/>
-        </w:rPr>
-        <w:t>CONTEÚDO</w:t>
-      </w:r>
-      <w:r>
-        <w:rPr>
-          <w:rFonts w:ascii="Helvetica" w:eastAsia="Times New Roman" w:hAnsi="Helvetica" w:cs="Arial"/>
-          <w:color w:val="222222"/>
-          <w:lang w:eastAsia="pt-PT"/>
-        </w:rPr>
-        <w:t xml:space="preserve"> disponibilizado ou tecnologias empregadas no Site, todas de propriedade exclusiva da</w:t>
-      </w:r>
-      <w:r>
-        <w:rPr>
-          <w:rFonts w:ascii="Helvetica" w:eastAsia="Times New Roman" w:hAnsi="Helvetica" w:cs="Arial"/>
-          <w:color w:val="222222"/>
-          <w:lang w:eastAsia="pt-PT"/>
-        </w:rPr>
-        <w:t xml:space="preserve"> MARIPOPPIS ONLINE</w:t>
-      </w:r>
-      <w:r>
-        <w:rPr>
-          <w:rFonts w:ascii="Helvetica" w:eastAsia="Times New Roman" w:hAnsi="Helvetica" w:cs="Arial"/>
-          <w:color w:val="222222"/>
-          <w:lang w:eastAsia="pt-PT"/>
-        </w:rPr>
-        <w:t>.</w:t>
-      </w:r>
-    </w:p>
-    <w:p>
-      <w:pPr>
-        <w:shd w:val="clear" w:color="auto" w:fill="FFFFFF"/>
-        <w:jc w:val="both"/>
-        <w:rPr>
-          <w:rFonts w:ascii="Helvetica" w:eastAsia="Times New Roman" w:hAnsi="Helvetica" w:cs="Arial"/>
-          <w:color w:val="222222"/>
-          <w:lang w:eastAsia="pt-PT"/>
-        </w:rPr>
-      </w:pPr>
-      <w:r>
-        <w:rPr>
-          <w:rFonts w:ascii="Helvetica" w:eastAsia="Times New Roman" w:hAnsi="Helvetica" w:cs="Arial"/>
-          <w:color w:val="222222"/>
-          <w:lang w:eastAsia="pt-PT"/>
-        </w:rPr>
-        <w:t xml:space="preserve">3.3. Os elementos e/ou ferramentas encontrados no </w:t>
-      </w:r>
-      <w:r>
-        <w:rPr>
-          <w:rFonts w:ascii="Helvetica" w:eastAsia="Times New Roman" w:hAnsi="Helvetica" w:cs="Arial"/>
-          <w:color w:val="222222"/>
-          <w:lang w:eastAsia="pt-PT"/>
-        </w:rPr>
-        <w:t>SITE</w:t>
-      </w:r>
-      <w:r>
-        <w:rPr>
-          <w:rFonts w:ascii="Helvetica" w:eastAsia="Times New Roman" w:hAnsi="Helvetica" w:cs="Arial"/>
-          <w:color w:val="222222"/>
-          <w:lang w:eastAsia="pt-PT"/>
-        </w:rPr>
-        <w:t xml:space="preserve">, com exceção das ofertas, </w:t>
-      </w:r>
-      <w:r>
-        <w:rPr>
-          <w:rFonts w:ascii="Helvetica" w:eastAsia="Times New Roman" w:hAnsi="Helvetica" w:cs="Arial"/>
-          <w:color w:val="222222"/>
-          <w:lang w:eastAsia="pt-PT"/>
-        </w:rPr>
-        <w:t>CONTEÚDOS</w:t>
-      </w:r>
-      <w:r>
-        <w:rPr>
-          <w:rFonts w:ascii="Helvetica" w:eastAsia="Times New Roman" w:hAnsi="Helvetica" w:cs="Arial"/>
-          <w:color w:val="222222"/>
-          <w:lang w:eastAsia="pt-PT"/>
-        </w:rPr>
-        <w:t xml:space="preserve"> e informações submetidos ao </w:t>
-      </w:r>
-      <w:r>
-        <w:rPr>
-          <w:rFonts w:ascii="Helvetica" w:eastAsia="Times New Roman" w:hAnsi="Helvetica" w:cs="Arial"/>
-          <w:color w:val="222222"/>
-          <w:lang w:eastAsia="pt-PT"/>
-        </w:rPr>
-        <w:t xml:space="preserve">SITE PELOS USUÁRIOS </w:t>
-      </w:r>
-      <w:r>
-        <w:rPr>
-          <w:rFonts w:ascii="Helvetica" w:eastAsia="Times New Roman" w:hAnsi="Helvetica" w:cs="Arial"/>
-          <w:color w:val="222222"/>
-          <w:lang w:eastAsia="pt-PT"/>
-        </w:rPr>
-        <w:t>não podem ser usados, copiados, reproduzidos, distribuídos, transmitidos, difundidos, exibidos, vendidos, licenciados ou, de outro modo, explorados para quaisquer fins, sem o consentimento prévio e por escrito da</w:t>
-      </w:r>
-      <w:r>
-        <w:rPr>
-          <w:rFonts w:ascii="Helvetica" w:eastAsia="Times New Roman" w:hAnsi="Helvetica" w:cs="Arial"/>
-          <w:color w:val="222222"/>
-          <w:lang w:eastAsia="pt-PT"/>
-        </w:rPr>
-        <w:t xml:space="preserve"> MARIPOPPIS ONLINE</w:t>
-      </w:r>
-      <w:r>
-        <w:rPr>
-          <w:rFonts w:ascii="Helvetica" w:eastAsia="Times New Roman" w:hAnsi="Helvetica" w:cs="Arial"/>
-          <w:color w:val="222222"/>
-          <w:lang w:eastAsia="pt-PT"/>
-        </w:rPr>
-        <w:t xml:space="preserve">. Desta forma, o </w:t>
-      </w:r>
-      <w:r>
-        <w:rPr>
-          <w:rFonts w:ascii="Helvetica" w:eastAsia="Times New Roman" w:hAnsi="Helvetica" w:cs="Arial"/>
-          <w:color w:val="222222"/>
-          <w:lang w:eastAsia="pt-PT"/>
-        </w:rPr>
-        <w:t>USUÁRIO</w:t>
-      </w:r>
-      <w:r>
-        <w:rPr>
-          <w:rFonts w:ascii="Helvetica" w:eastAsia="Times New Roman" w:hAnsi="Helvetica" w:cs="Arial"/>
-          <w:color w:val="222222"/>
-          <w:lang w:eastAsia="pt-PT"/>
-        </w:rPr>
-        <w:t xml:space="preserve"> compromete-se a não usar, reproduzir ou distribuir quaisquer elementos e/ou ferramentas que não sejam expressamente permitidos pela </w:t>
-      </w:r>
-      <w:r>
-        <w:rPr>
-          <w:rFonts w:ascii="Helvetica" w:eastAsia="Times New Roman" w:hAnsi="Helvetica" w:cs="Arial"/>
-          <w:color w:val="222222"/>
-          <w:lang w:eastAsia="pt-PT"/>
-        </w:rPr>
-        <w:t xml:space="preserve">MARIPOPPIS ONLINE </w:t>
-      </w:r>
-      <w:r>
-        <w:rPr>
-          <w:rFonts w:ascii="Helvetica" w:eastAsia="Times New Roman" w:hAnsi="Helvetica" w:cs="Arial"/>
-          <w:color w:val="222222"/>
-          <w:lang w:eastAsia="pt-PT"/>
-        </w:rPr>
-        <w:t xml:space="preserve">– inclusive o uso, reprodução ou distribuição para fins comerciais das informações e/ou </w:t>
-      </w:r>
-      <w:r>
-        <w:rPr>
-          <w:rFonts w:ascii="Helvetica" w:eastAsia="Times New Roman" w:hAnsi="Helvetica" w:cs="Arial"/>
-          <w:color w:val="222222"/>
-          <w:lang w:eastAsia="pt-PT"/>
-        </w:rPr>
-        <w:t xml:space="preserve">CONTEÚDOS </w:t>
-      </w:r>
-      <w:r>
-        <w:rPr>
-          <w:rFonts w:ascii="Helvetica" w:eastAsia="Times New Roman" w:hAnsi="Helvetica" w:cs="Arial"/>
-          <w:color w:val="222222"/>
-          <w:lang w:eastAsia="pt-PT"/>
-        </w:rPr>
-        <w:t xml:space="preserve">extraídos do </w:t>
-      </w:r>
-      <w:r>
-        <w:rPr>
-          <w:rFonts w:ascii="Helvetica" w:eastAsia="Times New Roman" w:hAnsi="Helvetica" w:cs="Arial"/>
-          <w:color w:val="222222"/>
-          <w:lang w:eastAsia="pt-PT"/>
-        </w:rPr>
-        <w:t>SITE</w:t>
-      </w:r>
-      <w:r>
-        <w:rPr>
-          <w:rFonts w:ascii="Helvetica" w:eastAsia="Times New Roman" w:hAnsi="Helvetica" w:cs="Arial"/>
-          <w:color w:val="222222"/>
-          <w:lang w:eastAsia="pt-PT"/>
-        </w:rPr>
-        <w:t xml:space="preserve">, sob pena de arcar com sanções cíveis, penais e criminais cabíveis. Caso o </w:t>
-      </w:r>
-      <w:r>
-        <w:rPr>
-          <w:rFonts w:ascii="Helvetica" w:eastAsia="Times New Roman" w:hAnsi="Helvetica" w:cs="Arial"/>
-          <w:color w:val="222222"/>
-          <w:lang w:eastAsia="pt-PT"/>
-        </w:rPr>
-        <w:t>USUÁRIO</w:t>
-      </w:r>
-      <w:r>
-        <w:rPr>
-          <w:rFonts w:ascii="Helvetica" w:eastAsia="Times New Roman" w:hAnsi="Helvetica" w:cs="Arial"/>
-          <w:color w:val="222222"/>
-          <w:lang w:eastAsia="pt-PT"/>
-        </w:rPr>
-        <w:t xml:space="preserve"> faça qualquer cópia, seja ela via </w:t>
-      </w:r>
-      <w:r>
-        <w:rPr>
-          <w:rFonts w:ascii="Helvetica" w:eastAsia="Times New Roman" w:hAnsi="Helvetica" w:cs="Arial"/>
-          <w:i/>
-          <w:color w:val="222222"/>
-          <w:lang w:eastAsia="pt-PT"/>
-        </w:rPr>
-        <w:t>download</w:t>
-      </w:r>
-      <w:r>
-        <w:rPr>
-          <w:rFonts w:ascii="Helvetica" w:eastAsia="Times New Roman" w:hAnsi="Helvetica" w:cs="Arial"/>
-          <w:color w:val="222222"/>
-          <w:lang w:eastAsia="pt-PT"/>
-        </w:rPr>
-        <w:t xml:space="preserve"> ou impressão, dos elementos e/ou ferramentas da </w:t>
-      </w:r>
-      <w:r>
-        <w:rPr>
-          <w:rFonts w:ascii="Helvetica" w:eastAsia="Times New Roman" w:hAnsi="Helvetica" w:cs="Arial"/>
-          <w:color w:val="222222"/>
-          <w:lang w:eastAsia="pt-PT"/>
-        </w:rPr>
-        <w:t xml:space="preserve">MARIPOPPIS ONLINE </w:t>
-      </w:r>
-      <w:r>
-        <w:rPr>
-          <w:rFonts w:ascii="Helvetica" w:eastAsia="Times New Roman" w:hAnsi="Helvetica" w:cs="Arial"/>
-          <w:color w:val="222222"/>
-          <w:lang w:eastAsia="pt-PT"/>
-        </w:rPr>
-        <w:t xml:space="preserve">para uso exclusivamente pessoal, deverá preservar todos os direitos de propriedade intelectual inerentes ao conteúdo copiado e/ou extraído do </w:t>
-      </w:r>
-      <w:r>
-        <w:rPr>
-          <w:rFonts w:ascii="Helvetica" w:eastAsia="Times New Roman" w:hAnsi="Helvetica" w:cs="Arial"/>
-          <w:color w:val="222222"/>
-          <w:lang w:eastAsia="pt-PT"/>
-        </w:rPr>
-        <w:t>SITE</w:t>
-      </w:r>
-      <w:r>
-        <w:rPr>
-          <w:rFonts w:ascii="Helvetica" w:eastAsia="Times New Roman" w:hAnsi="Helvetica" w:cs="Arial"/>
-          <w:color w:val="222222"/>
-          <w:lang w:eastAsia="pt-PT"/>
-        </w:rPr>
-        <w:t xml:space="preserve">. O </w:t>
-      </w:r>
-      <w:r>
-        <w:rPr>
-          <w:rFonts w:ascii="Helvetica" w:eastAsia="Times New Roman" w:hAnsi="Helvetica" w:cs="Arial"/>
-          <w:color w:val="222222"/>
-          <w:lang w:eastAsia="pt-PT"/>
-        </w:rPr>
-        <w:t xml:space="preserve">USUÁRIO </w:t>
-      </w:r>
-      <w:r>
-        <w:rPr>
-          <w:rFonts w:ascii="Helvetica" w:eastAsia="Times New Roman" w:hAnsi="Helvetica" w:cs="Arial"/>
-          <w:color w:val="222222"/>
-          <w:lang w:eastAsia="pt-PT"/>
-        </w:rPr>
-        <w:t xml:space="preserve">concorda em não burlar, desativar ou, de alguma forma, interferir em recursos e/ou ferramentas relacionados à segurança do </w:t>
-      </w:r>
-      <w:r>
-        <w:rPr>
-          <w:rFonts w:ascii="Helvetica" w:eastAsia="Times New Roman" w:hAnsi="Helvetica" w:cs="Arial"/>
-          <w:color w:val="222222"/>
-          <w:lang w:eastAsia="pt-PT"/>
-        </w:rPr>
-        <w:t>SITE</w:t>
-      </w:r>
-      <w:r>
-        <w:rPr>
-          <w:rFonts w:ascii="Helvetica" w:eastAsia="Times New Roman" w:hAnsi="Helvetica" w:cs="Arial"/>
-          <w:color w:val="222222"/>
-          <w:lang w:eastAsia="pt-PT"/>
-        </w:rPr>
-        <w:t>, sob pena de incorrer nas medidas judiciais cabíveis.</w:t>
-      </w:r>
-    </w:p>
-    <w:p>
-      <w:pPr>
-        <w:shd w:val="clear" w:color="auto" w:fill="FFFFFF"/>
-        <w:jc w:val="both"/>
-        <w:rPr>
-          <w:rFonts w:ascii="Helvetica" w:eastAsia="Times New Roman" w:hAnsi="Helvetica" w:cs="Arial"/>
-          <w:color w:val="222222"/>
-          <w:lang w:eastAsia="pt-PT"/>
-        </w:rPr>
-      </w:pPr>
-      <w:r>
-        <w:rPr>
-          <w:rFonts w:ascii="Helvetica" w:eastAsia="Times New Roman" w:hAnsi="Helvetica" w:cs="Arial"/>
-          <w:color w:val="222222"/>
-          <w:lang w:eastAsia="pt-PT"/>
-        </w:rPr>
-        <w:t xml:space="preserve">3.4. A utilização do </w:t>
-      </w:r>
-      <w:r>
-        <w:rPr>
-          <w:rFonts w:ascii="Helvetica" w:eastAsia="Times New Roman" w:hAnsi="Helvetica" w:cs="Arial"/>
-          <w:color w:val="222222"/>
-          <w:lang w:eastAsia="pt-PT"/>
-        </w:rPr>
-        <w:t>SITE</w:t>
-      </w:r>
-      <w:r>
-        <w:rPr>
-          <w:rFonts w:ascii="Helvetica" w:eastAsia="Times New Roman" w:hAnsi="Helvetica" w:cs="Arial"/>
-          <w:color w:val="222222"/>
-          <w:lang w:eastAsia="pt-PT"/>
-        </w:rPr>
-        <w:t xml:space="preserve"> não implicará em qualquer garantia de sucesso e resultado ao </w:t>
-      </w:r>
-      <w:r>
-        <w:rPr>
-          <w:rFonts w:ascii="Helvetica" w:eastAsia="Times New Roman" w:hAnsi="Helvetica" w:cs="Arial"/>
-          <w:color w:val="222222"/>
-          <w:lang w:eastAsia="pt-PT"/>
-        </w:rPr>
-        <w:t>USUÁRIO</w:t>
-      </w:r>
-      <w:r>
-        <w:rPr>
-          <w:rFonts w:ascii="Helvetica" w:eastAsia="Times New Roman" w:hAnsi="Helvetica" w:cs="Arial"/>
-          <w:color w:val="222222"/>
-          <w:lang w:eastAsia="pt-PT"/>
-        </w:rPr>
-        <w:t xml:space="preserve"> pela </w:t>
-      </w:r>
-      <w:r>
-        <w:rPr>
-          <w:rFonts w:ascii="Helvetica" w:eastAsia="Times New Roman" w:hAnsi="Helvetica" w:cs="Arial"/>
-          <w:color w:val="222222"/>
-          <w:lang w:eastAsia="pt-PT"/>
-        </w:rPr>
-        <w:t xml:space="preserve">MARIPOPPIS ONLINE </w:t>
-      </w:r>
-      <w:r>
-        <w:rPr>
-          <w:rFonts w:ascii="Helvetica" w:eastAsia="Times New Roman" w:hAnsi="Helvetica" w:cs="Arial"/>
-          <w:color w:val="222222"/>
-          <w:lang w:eastAsia="pt-PT"/>
-        </w:rPr>
-        <w:t xml:space="preserve">e seus </w:t>
-      </w:r>
-      <w:r>
-        <w:rPr>
-          <w:rFonts w:ascii="Helvetica" w:eastAsia="Times New Roman" w:hAnsi="Helvetica" w:cs="Arial"/>
-          <w:color w:val="222222"/>
-          <w:lang w:eastAsia="pt-PT"/>
-        </w:rPr>
-        <w:t>PARCEIROS</w:t>
-      </w:r>
-      <w:r>
-        <w:rPr>
-          <w:rFonts w:ascii="Helvetica" w:eastAsia="Times New Roman" w:hAnsi="Helvetica" w:cs="Arial"/>
-          <w:color w:val="222222"/>
-          <w:lang w:eastAsia="pt-PT"/>
-        </w:rPr>
-        <w:t xml:space="preserve">, sob qualquer aspecto, nem estará coberta por qualquer garantia de performance, segurança ou disponibilidade de acesso, devendo ser utilizado pelo </w:t>
-      </w:r>
-      <w:r>
-        <w:rPr>
-          <w:rFonts w:ascii="Helvetica" w:eastAsia="Times New Roman" w:hAnsi="Helvetica" w:cs="Arial"/>
-          <w:color w:val="222222"/>
-          <w:lang w:eastAsia="pt-PT"/>
-        </w:rPr>
-        <w:t>USUÁRIO</w:t>
-      </w:r>
-      <w:r>
-        <w:rPr>
-          <w:rFonts w:ascii="Helvetica" w:eastAsia="Times New Roman" w:hAnsi="Helvetica" w:cs="Arial"/>
-          <w:color w:val="222222"/>
-          <w:lang w:eastAsia="pt-PT"/>
-        </w:rPr>
-        <w:t xml:space="preserve"> a seu próprio risco.</w:t>
-      </w:r>
-    </w:p>
-    <w:p>
-      <w:pPr>
-        <w:shd w:val="clear" w:color="auto" w:fill="FFFFFF"/>
-        <w:jc w:val="both"/>
-        <w:rPr>
-          <w:rFonts w:ascii="Helvetica" w:eastAsia="Times New Roman" w:hAnsi="Helvetica" w:cs="Arial"/>
-          <w:color w:val="222222"/>
-          <w:lang w:eastAsia="pt-PT"/>
-        </w:rPr>
-      </w:pPr>
-      <w:r>
-        <w:rPr>
-          <w:rFonts w:ascii="Helvetica" w:eastAsia="Times New Roman" w:hAnsi="Helvetica" w:cs="Arial"/>
-          <w:color w:val="222222"/>
-          <w:lang w:eastAsia="pt-PT"/>
-        </w:rPr>
-        <w:t xml:space="preserve">3.5. O </w:t>
-      </w:r>
-      <w:r>
-        <w:rPr>
-          <w:rFonts w:ascii="Helvetica" w:eastAsia="Times New Roman" w:hAnsi="Helvetica" w:cs="Arial"/>
-          <w:color w:val="222222"/>
-          <w:lang w:eastAsia="pt-PT"/>
-        </w:rPr>
-        <w:t xml:space="preserve">USUÁRIO </w:t>
-      </w:r>
-      <w:r>
-        <w:rPr>
-          <w:rFonts w:ascii="Helvetica" w:eastAsia="Times New Roman" w:hAnsi="Helvetica" w:cs="Arial"/>
-          <w:color w:val="222222"/>
-          <w:lang w:eastAsia="pt-PT"/>
-        </w:rPr>
-        <w:t xml:space="preserve">é unicamente responsável pelos dados fornecidos ao </w:t>
-      </w:r>
-      <w:r>
-        <w:rPr>
-          <w:rFonts w:ascii="Helvetica" w:eastAsia="Times New Roman" w:hAnsi="Helvetica" w:cs="Arial"/>
-          <w:color w:val="222222"/>
-          <w:lang w:eastAsia="pt-PT"/>
-        </w:rPr>
-        <w:t>SITE,</w:t>
-      </w:r>
-      <w:r>
-        <w:rPr>
-          <w:rFonts w:ascii="Helvetica" w:eastAsia="Times New Roman" w:hAnsi="Helvetica" w:cs="Arial"/>
-          <w:color w:val="222222"/>
-          <w:lang w:eastAsia="pt-PT"/>
-        </w:rPr>
-        <w:t xml:space="preserve"> bem como pela sua veracidade, validade e precisão, competindo-lhe ainda manter referidos dados atualizados, estando ciente ainda que como condição para conclusão de seu cadastro no </w:t>
-      </w:r>
-      <w:r>
-        <w:rPr>
-          <w:rFonts w:ascii="Helvetica" w:eastAsia="Times New Roman" w:hAnsi="Helvetica" w:cs="Arial"/>
-          <w:color w:val="222222"/>
-          <w:lang w:eastAsia="pt-PT"/>
-        </w:rPr>
-        <w:t>SITE</w:t>
-      </w:r>
-      <w:r>
-        <w:rPr>
-          <w:rFonts w:ascii="Helvetica" w:eastAsia="Times New Roman" w:hAnsi="Helvetica" w:cs="Arial"/>
-          <w:color w:val="222222"/>
-          <w:lang w:eastAsia="pt-PT"/>
-        </w:rPr>
-        <w:t xml:space="preserve"> é imprescindível a indicação de um endereço de e-mail válido, de sua titularidade.</w:t>
-      </w:r>
-    </w:p>
-    <w:p>
-      <w:pPr>
-        <w:shd w:val="clear" w:color="auto" w:fill="FFFFFF"/>
-        <w:jc w:val="both"/>
-        <w:rPr>
-          <w:rFonts w:ascii="Helvetica" w:eastAsia="Times New Roman" w:hAnsi="Helvetica" w:cs="Arial"/>
-          <w:color w:val="222222"/>
-          <w:lang w:eastAsia="pt-PT"/>
-        </w:rPr>
-      </w:pPr>
-      <w:r>
-        <w:rPr>
-          <w:rFonts w:ascii="Helvetica" w:eastAsia="Times New Roman" w:hAnsi="Helvetica" w:cs="Arial"/>
-          <w:color w:val="222222"/>
-          <w:lang w:eastAsia="pt-PT"/>
-        </w:rPr>
-        <w:t xml:space="preserve">3.6. O </w:t>
-      </w:r>
-      <w:r>
-        <w:rPr>
-          <w:rFonts w:ascii="Helvetica" w:eastAsia="Times New Roman" w:hAnsi="Helvetica" w:cs="Arial"/>
-          <w:color w:val="222222"/>
-          <w:lang w:eastAsia="pt-PT"/>
-        </w:rPr>
-        <w:t>USUÁRIO</w:t>
-      </w:r>
-      <w:r>
-        <w:rPr>
-          <w:rFonts w:ascii="Helvetica" w:eastAsia="Times New Roman" w:hAnsi="Helvetica" w:cs="Arial"/>
-          <w:color w:val="222222"/>
-          <w:lang w:eastAsia="pt-PT"/>
-        </w:rPr>
-        <w:t xml:space="preserve"> concorda que as informações pessoais que disponibilizar no </w:t>
-      </w:r>
-      <w:r>
-        <w:rPr>
-          <w:rFonts w:ascii="Helvetica" w:eastAsia="Times New Roman" w:hAnsi="Helvetica" w:cs="Arial"/>
-          <w:color w:val="222222"/>
-          <w:lang w:eastAsia="pt-PT"/>
-        </w:rPr>
-        <w:t xml:space="preserve">SITE </w:t>
-      </w:r>
-      <w:r>
-        <w:rPr>
-          <w:rFonts w:ascii="Helvetica" w:eastAsia="Times New Roman" w:hAnsi="Helvetica" w:cs="Arial"/>
-          <w:color w:val="222222"/>
-          <w:lang w:eastAsia="pt-PT"/>
-        </w:rPr>
-        <w:t xml:space="preserve">poderão ser divulgadas para outros </w:t>
-      </w:r>
-      <w:r>
-        <w:rPr>
-          <w:rFonts w:ascii="Helvetica" w:eastAsia="Times New Roman" w:hAnsi="Helvetica" w:cs="Arial"/>
-          <w:color w:val="222222"/>
-          <w:lang w:eastAsia="pt-PT"/>
-        </w:rPr>
-        <w:t xml:space="preserve">USUÁRIOS DO SITE OU PARA PARCEIROS </w:t>
-      </w:r>
-      <w:r>
-        <w:rPr>
-          <w:rFonts w:ascii="Helvetica" w:eastAsia="Times New Roman" w:hAnsi="Helvetica" w:cs="Arial"/>
-          <w:color w:val="222222"/>
-          <w:lang w:eastAsia="pt-PT"/>
-        </w:rPr>
-        <w:t>da</w:t>
-      </w:r>
-      <w:r>
-        <w:rPr>
-          <w:rFonts w:ascii="Helvetica" w:eastAsia="Times New Roman" w:hAnsi="Helvetica" w:cs="Arial"/>
-          <w:color w:val="222222"/>
-          <w:lang w:eastAsia="pt-PT"/>
-        </w:rPr>
-        <w:t xml:space="preserve"> MARIPOPPIS ONLINE</w:t>
-      </w:r>
-      <w:r>
-        <w:rPr>
-          <w:rFonts w:ascii="Helvetica" w:eastAsia="Times New Roman" w:hAnsi="Helvetica" w:cs="Arial"/>
-          <w:color w:val="222222"/>
-          <w:lang w:eastAsia="pt-PT"/>
-        </w:rPr>
-        <w:t xml:space="preserve"> com o intuito de viabilizar (i) a venda ou </w:t>
-      </w:r>
-      <w:r>
-        <w:rPr>
-          <w:rFonts w:ascii="Helvetica" w:eastAsia="Times New Roman" w:hAnsi="Helvetica" w:cs="Arial"/>
-          <w:color w:val="222222"/>
-          <w:lang w:eastAsia="pt-PT"/>
-        </w:rPr>
-        <w:lastRenderedPageBreak/>
-        <w:t>a compra de produtos; (ii) a contratação dos serviços oferecidos; (iii) a possível recolocação profissional; e a busca de candidatos para a vaga oferecida, segundo o caso.</w:t>
-      </w:r>
-    </w:p>
-    <w:p>
-      <w:pPr>
-        <w:shd w:val="clear" w:color="auto" w:fill="FFFFFF"/>
-        <w:jc w:val="both"/>
-        <w:rPr>
-          <w:rFonts w:ascii="Helvetica" w:eastAsia="Times New Roman" w:hAnsi="Helvetica" w:cs="Arial"/>
-          <w:color w:val="222222"/>
-          <w:lang w:eastAsia="pt-PT"/>
-        </w:rPr>
-      </w:pPr>
-      <w:r>
-        <w:rPr>
-          <w:rFonts w:ascii="Helvetica" w:eastAsia="Times New Roman" w:hAnsi="Helvetica" w:cs="Arial"/>
-          <w:color w:val="222222"/>
-          <w:lang w:eastAsia="pt-PT"/>
-        </w:rPr>
-        <w:t xml:space="preserve">3.7. O </w:t>
-      </w:r>
-      <w:r>
-        <w:rPr>
-          <w:rFonts w:ascii="Helvetica" w:eastAsia="Times New Roman" w:hAnsi="Helvetica" w:cs="Arial"/>
-          <w:color w:val="222222"/>
-          <w:lang w:eastAsia="pt-PT"/>
-        </w:rPr>
-        <w:t>USUÁRIO</w:t>
-      </w:r>
-      <w:r>
-        <w:rPr>
-          <w:rFonts w:ascii="Helvetica" w:eastAsia="Times New Roman" w:hAnsi="Helvetica" w:cs="Arial"/>
-          <w:color w:val="222222"/>
-          <w:lang w:eastAsia="pt-PT"/>
-        </w:rPr>
-        <w:t xml:space="preserve"> autoriza a </w:t>
-      </w:r>
-      <w:r>
-        <w:rPr>
-          <w:rFonts w:ascii="Helvetica" w:eastAsia="Times New Roman" w:hAnsi="Helvetica" w:cs="Arial"/>
-          <w:color w:val="222222"/>
-          <w:lang w:eastAsia="pt-PT"/>
-        </w:rPr>
-        <w:t xml:space="preserve">MARIPOPPIS ONLINE </w:t>
-      </w:r>
-      <w:r>
-        <w:rPr>
-          <w:rFonts w:ascii="Helvetica" w:eastAsia="Times New Roman" w:hAnsi="Helvetica" w:cs="Arial"/>
-          <w:color w:val="222222"/>
-          <w:lang w:eastAsia="pt-PT"/>
-        </w:rPr>
-        <w:t xml:space="preserve">a enviar </w:t>
-      </w:r>
-      <w:r>
-        <w:rPr>
-          <w:rFonts w:ascii="Helvetica" w:eastAsia="Times New Roman" w:hAnsi="Helvetica" w:cs="Arial"/>
-          <w:i/>
-          <w:color w:val="222222"/>
-          <w:lang w:eastAsia="pt-PT"/>
-        </w:rPr>
-        <w:t>SMSs</w:t>
-      </w:r>
-      <w:r>
-        <w:rPr>
-          <w:rFonts w:ascii="Helvetica" w:eastAsia="Times New Roman" w:hAnsi="Helvetica" w:cs="Arial"/>
-          <w:color w:val="222222"/>
-          <w:lang w:eastAsia="pt-PT"/>
-        </w:rPr>
-        <w:t xml:space="preserve"> gratuitos para o seu número de telefone celular indicado em seu cadastro, bem como e-mails para o endereço fornecido pelo </w:t>
-      </w:r>
-      <w:r>
-        <w:rPr>
-          <w:rFonts w:ascii="Helvetica" w:eastAsia="Times New Roman" w:hAnsi="Helvetica" w:cs="Arial"/>
-          <w:color w:val="222222"/>
-          <w:lang w:eastAsia="pt-PT"/>
-        </w:rPr>
-        <w:t>USUÁRIO</w:t>
-      </w:r>
-      <w:r>
-        <w:rPr>
-          <w:rFonts w:ascii="Helvetica" w:eastAsia="Times New Roman" w:hAnsi="Helvetica" w:cs="Arial"/>
-          <w:color w:val="222222"/>
-          <w:lang w:eastAsia="pt-PT"/>
-        </w:rPr>
-        <w:t xml:space="preserve">, que poderão conter novidades e atualizações do </w:t>
-      </w:r>
-      <w:r>
-        <w:rPr>
-          <w:rFonts w:ascii="Helvetica" w:eastAsia="Times New Roman" w:hAnsi="Helvetica" w:cs="Arial"/>
-          <w:color w:val="222222"/>
-          <w:lang w:eastAsia="pt-PT"/>
-        </w:rPr>
-        <w:t>SITE</w:t>
-      </w:r>
-      <w:r>
-        <w:rPr>
-          <w:rFonts w:ascii="Helvetica" w:eastAsia="Times New Roman" w:hAnsi="Helvetica" w:cs="Arial"/>
-          <w:color w:val="222222"/>
-          <w:lang w:eastAsia="pt-PT"/>
-        </w:rPr>
-        <w:t xml:space="preserve">, ofertas de serviços, produtos e serviços, entre outros </w:t>
-      </w:r>
-      <w:r>
-        <w:rPr>
-          <w:rFonts w:ascii="Helvetica" w:eastAsia="Times New Roman" w:hAnsi="Helvetica" w:cs="Arial"/>
-          <w:color w:val="222222"/>
-          <w:lang w:eastAsia="pt-PT"/>
-        </w:rPr>
-        <w:t>CONTEÚDOS</w:t>
-      </w:r>
-      <w:r>
-        <w:rPr>
-          <w:rFonts w:ascii="Helvetica" w:eastAsia="Times New Roman" w:hAnsi="Helvetica" w:cs="Arial"/>
-          <w:color w:val="222222"/>
-          <w:lang w:eastAsia="pt-PT"/>
-        </w:rPr>
-        <w:t>.</w:t>
-      </w:r>
-    </w:p>
-    <w:p>
-      <w:pPr>
-        <w:shd w:val="clear" w:color="auto" w:fill="FFFFFF"/>
-        <w:jc w:val="both"/>
-        <w:rPr>
-          <w:rFonts w:ascii="Helvetica" w:eastAsia="Times New Roman" w:hAnsi="Helvetica" w:cs="Arial"/>
-          <w:color w:val="222222"/>
-          <w:lang w:eastAsia="pt-PT"/>
-        </w:rPr>
-      </w:pPr>
-      <w:r>
-        <w:rPr>
-          <w:rFonts w:ascii="Helvetica" w:eastAsia="Times New Roman" w:hAnsi="Helvetica" w:cs="Arial"/>
-          <w:color w:val="222222"/>
-          <w:lang w:eastAsia="pt-PT"/>
-        </w:rPr>
-        <w:t>3.8. A</w:t>
-      </w:r>
-      <w:r>
-        <w:rPr>
-          <w:rFonts w:ascii="Helvetica" w:eastAsia="Times New Roman" w:hAnsi="Helvetica" w:cs="Arial"/>
-          <w:color w:val="222222"/>
-          <w:lang w:eastAsia="pt-PT"/>
-        </w:rPr>
-        <w:t xml:space="preserve">  MARIPOPPIS ONLINE  </w:t>
-      </w:r>
-      <w:r>
-        <w:rPr>
-          <w:rFonts w:ascii="Helvetica" w:eastAsia="Times New Roman" w:hAnsi="Helvetica" w:cs="Arial"/>
-          <w:color w:val="222222"/>
-          <w:lang w:eastAsia="pt-PT"/>
-        </w:rPr>
-        <w:t xml:space="preserve">não terá qualquer obrigação de policiar ou fiscalizar as informações fornecidas pelos </w:t>
+        <w:t xml:space="preserve"> e terceiros. Apenas a título exemplificativo, entendem-se como tais negócios: o pagamento e entrega de bens e serviços e quaisquer outros termos, condições, garantias ou representações associadas a essas transações. Tais transações são realizadas entre </w:t>
       </w:r>
       <w:r>
         <w:rPr>
@@ -2410,224 +2961,7 @@
           <w:color w:val="222222"/>
           <w:lang w:eastAsia="pt-PT"/>
         </w:rPr>
-        <w:t>, mas poderá excluir a informações que forem comprovadamente inverídicas ou ofensivas, a pedido do interessado.</w:t>
-      </w:r>
-    </w:p>
-    <w:p>
-      <w:pPr>
-        <w:shd w:val="clear" w:color="auto" w:fill="FFFFFF"/>
-        <w:jc w:val="both"/>
-        <w:rPr>
-          <w:rFonts w:ascii="Helvetica" w:eastAsia="Times New Roman" w:hAnsi="Helvetica" w:cs="Arial"/>
-          <w:color w:val="222222"/>
-          <w:lang w:eastAsia="pt-PT"/>
-        </w:rPr>
-      </w:pPr>
-      <w:r>
-        <w:rPr>
-          <w:rFonts w:ascii="Helvetica" w:eastAsia="Times New Roman" w:hAnsi="Helvetica" w:cs="Arial"/>
-          <w:color w:val="222222"/>
-          <w:lang w:eastAsia="pt-PT"/>
-        </w:rPr>
-        <w:t xml:space="preserve">3.9. Os links oferecidos no </w:t>
-      </w:r>
-      <w:r>
-        <w:rPr>
-          <w:rFonts w:ascii="Helvetica" w:eastAsia="Times New Roman" w:hAnsi="Helvetica" w:cs="Arial"/>
-          <w:color w:val="222222"/>
-          <w:lang w:eastAsia="pt-PT"/>
-        </w:rPr>
-        <w:t>SITE</w:t>
-      </w:r>
-      <w:r>
-        <w:rPr>
-          <w:rFonts w:ascii="Helvetica" w:eastAsia="Times New Roman" w:hAnsi="Helvetica" w:cs="Arial"/>
-          <w:color w:val="222222"/>
-          <w:lang w:eastAsia="pt-PT"/>
-        </w:rPr>
-        <w:t xml:space="preserve"> para conteúdo em sites diversos são meramente informativos, não implicando de forma alguma, endosso desse conteúdo ou sites pela </w:t>
-      </w:r>
-      <w:r>
-        <w:rPr>
-          <w:rFonts w:ascii="Helvetica" w:eastAsia="Times New Roman" w:hAnsi="Helvetica" w:cs="Arial"/>
-          <w:color w:val="222222"/>
-          <w:lang w:eastAsia="pt-PT"/>
-        </w:rPr>
-        <w:t>MARIPOPPIS ONLINE</w:t>
-      </w:r>
-      <w:r>
-        <w:rPr>
-          <w:rFonts w:ascii="Helvetica" w:eastAsia="Times New Roman" w:hAnsi="Helvetica" w:cs="Arial"/>
-          <w:color w:val="222222"/>
-          <w:lang w:eastAsia="pt-PT"/>
-        </w:rPr>
-        <w:t>, com os quais a</w:t>
-      </w:r>
-      <w:r>
-        <w:rPr>
-          <w:rFonts w:ascii="Helvetica" w:eastAsia="Times New Roman" w:hAnsi="Helvetica" w:cs="Arial"/>
-          <w:color w:val="222222"/>
-          <w:lang w:eastAsia="pt-PT"/>
-        </w:rPr>
-        <w:t xml:space="preserve"> MARIPOPPIS ONLINE</w:t>
-      </w:r>
-      <w:r>
-        <w:rPr>
-          <w:rFonts w:ascii="Helvetica" w:eastAsia="Times New Roman" w:hAnsi="Helvetica" w:cs="Arial"/>
-          <w:color w:val="222222"/>
-          <w:lang w:eastAsia="pt-PT"/>
-        </w:rPr>
-        <w:t xml:space="preserve"> não deterá qualquer tipo de responsabilidade solidária ou subsidiária.</w:t>
-      </w:r>
-    </w:p>
-    <w:p>
-      <w:pPr>
-        <w:shd w:val="clear" w:color="auto" w:fill="FFFFFF"/>
-        <w:jc w:val="both"/>
-        <w:rPr>
-          <w:rFonts w:ascii="Helvetica" w:eastAsia="Times New Roman" w:hAnsi="Helvetica" w:cs="Arial"/>
-          <w:color w:val="222222"/>
-          <w:lang w:eastAsia="pt-PT"/>
-        </w:rPr>
-      </w:pPr>
-      <w:r>
-        <w:rPr>
-          <w:rFonts w:ascii="Helvetica" w:eastAsia="Times New Roman" w:hAnsi="Helvetica" w:cs="Arial"/>
-          <w:color w:val="222222"/>
-          <w:lang w:eastAsia="pt-PT"/>
-        </w:rPr>
-        <w:t xml:space="preserve">3.10. O </w:t>
-      </w:r>
-      <w:r>
-        <w:rPr>
-          <w:rFonts w:ascii="Helvetica" w:eastAsia="Times New Roman" w:hAnsi="Helvetica" w:cs="Arial"/>
-          <w:color w:val="222222"/>
-          <w:lang w:eastAsia="pt-PT"/>
-        </w:rPr>
-        <w:t>USUÁRIO</w:t>
-      </w:r>
-      <w:r>
-        <w:rPr>
-          <w:rFonts w:ascii="Helvetica" w:eastAsia="Times New Roman" w:hAnsi="Helvetica" w:cs="Arial"/>
-          <w:color w:val="222222"/>
-          <w:lang w:eastAsia="pt-PT"/>
-        </w:rPr>
-        <w:t xml:space="preserve"> acessará sua conta através de login e senha e compromete-se a não informar a terceiros esses dados, responsabilizando-se integralmente pelo uso que deles seja feito. O </w:t>
-      </w:r>
-      <w:r>
-        <w:rPr>
-          <w:rFonts w:ascii="Helvetica" w:eastAsia="Times New Roman" w:hAnsi="Helvetica" w:cs="Arial"/>
-          <w:color w:val="222222"/>
-          <w:lang w:eastAsia="pt-PT"/>
-        </w:rPr>
-        <w:t>USUÁRIO</w:t>
-      </w:r>
-      <w:r>
-        <w:rPr>
-          <w:rFonts w:ascii="Helvetica" w:eastAsia="Times New Roman" w:hAnsi="Helvetica" w:cs="Arial"/>
-          <w:color w:val="222222"/>
-          <w:lang w:eastAsia="pt-PT"/>
-        </w:rPr>
-        <w:t xml:space="preserve"> compromete-se a notificar a </w:t>
-      </w:r>
-      <w:r>
-        <w:rPr>
-          <w:rFonts w:ascii="Helvetica" w:eastAsia="Times New Roman" w:hAnsi="Helvetica" w:cs="Arial"/>
-          <w:color w:val="222222"/>
-          <w:lang w:eastAsia="pt-PT"/>
-        </w:rPr>
-        <w:t xml:space="preserve">MARIPOPPIS ONLINE </w:t>
-      </w:r>
-      <w:r>
-        <w:rPr>
-          <w:rFonts w:ascii="Helvetica" w:eastAsia="Times New Roman" w:hAnsi="Helvetica" w:cs="Arial"/>
-          <w:color w:val="222222"/>
-          <w:lang w:eastAsia="pt-PT"/>
-        </w:rPr>
-        <w:t xml:space="preserve">imediatamente, sempre que houver uso não autorizado de sua conta, bem como o acesso não autorizado por terceiros à mesma, para que uma nova senha seja gerada. O </w:t>
-      </w:r>
-      <w:r>
-        <w:rPr>
-          <w:rFonts w:ascii="Helvetica" w:eastAsia="Times New Roman" w:hAnsi="Helvetica" w:cs="Arial"/>
-          <w:color w:val="222222"/>
-          <w:lang w:eastAsia="pt-PT"/>
-        </w:rPr>
-        <w:t>USUÁRIO</w:t>
-      </w:r>
-      <w:r>
-        <w:rPr>
-          <w:rFonts w:ascii="Helvetica" w:eastAsia="Times New Roman" w:hAnsi="Helvetica" w:cs="Arial"/>
-          <w:color w:val="222222"/>
-          <w:lang w:eastAsia="pt-PT"/>
-        </w:rPr>
-        <w:t xml:space="preserve"> será o único responsável pelas operações efetuadas em sua conta, uma vez que o acesso à mesma só será possível mediante a utilização de login e senha, cujo conhecimento é exclusivo do </w:t>
-      </w:r>
-      <w:r>
-        <w:rPr>
-          <w:rFonts w:ascii="Helvetica" w:eastAsia="Times New Roman" w:hAnsi="Helvetica" w:cs="Arial"/>
-          <w:color w:val="222222"/>
-          <w:lang w:eastAsia="pt-PT"/>
-        </w:rPr>
-        <w:t>USUÁRIO</w:t>
-      </w:r>
-      <w:r>
-        <w:rPr>
-          <w:rFonts w:ascii="Helvetica" w:eastAsia="Times New Roman" w:hAnsi="Helvetica" w:cs="Arial"/>
-          <w:color w:val="222222"/>
-          <w:lang w:eastAsia="pt-PT"/>
-        </w:rPr>
-        <w:t>.</w:t>
-      </w:r>
-    </w:p>
-    <w:p>
-      <w:pPr>
-        <w:shd w:val="clear" w:color="auto" w:fill="FFFFFF"/>
-        <w:jc w:val="both"/>
-        <w:rPr>
-          <w:rFonts w:ascii="Helvetica" w:eastAsia="Times New Roman" w:hAnsi="Helvetica" w:cs="Arial"/>
-          <w:color w:val="222222"/>
-          <w:lang w:eastAsia="pt-PT"/>
-        </w:rPr>
-      </w:pPr>
-      <w:r>
-        <w:rPr>
-          <w:rFonts w:ascii="Helvetica" w:eastAsia="Times New Roman" w:hAnsi="Helvetica" w:cs="Arial"/>
-          <w:color w:val="222222"/>
-          <w:lang w:eastAsia="pt-PT"/>
-        </w:rPr>
-        <w:t xml:space="preserve">3.11. A </w:t>
-      </w:r>
-      <w:r>
-        <w:rPr>
-          <w:rFonts w:ascii="Helvetica" w:eastAsia="Times New Roman" w:hAnsi="Helvetica" w:cs="Arial"/>
-          <w:color w:val="222222"/>
-          <w:lang w:eastAsia="pt-PT"/>
-        </w:rPr>
-        <w:t xml:space="preserve">MARIPOPPIS ONLINE </w:t>
-      </w:r>
-      <w:r>
-        <w:rPr>
-          <w:rFonts w:ascii="Helvetica" w:eastAsia="Times New Roman" w:hAnsi="Helvetica" w:cs="Arial"/>
-          <w:color w:val="222222"/>
-          <w:lang w:eastAsia="pt-PT"/>
-        </w:rPr>
-        <w:t xml:space="preserve">não será responsável pelos negócios e/ou transações, efetivadas ou não, entre o </w:t>
-      </w:r>
-      <w:r>
-        <w:rPr>
-          <w:rFonts w:ascii="Helvetica" w:eastAsia="Times New Roman" w:hAnsi="Helvetica" w:cs="Arial"/>
-          <w:color w:val="222222"/>
-          <w:lang w:eastAsia="pt-PT"/>
-        </w:rPr>
-        <w:t>USUÁRIO</w:t>
-      </w:r>
-      <w:r>
-        <w:rPr>
-          <w:rFonts w:ascii="Helvetica" w:eastAsia="Times New Roman" w:hAnsi="Helvetica" w:cs="Arial"/>
-          <w:color w:val="222222"/>
-          <w:lang w:eastAsia="pt-PT"/>
-        </w:rPr>
-        <w:t xml:space="preserve"> e terceiros. Apenas a título exemplificativo, entendem-se como tais negócios: o pagamento e entrega de bens e serviços e quaisquer outros termos, condições, garantias ou representações associadas a essas transações. Tais transações são realizadas entre </w:t>
+        <w:t xml:space="preserve"> ou entre </w:t>
       </w:r>
       <w:r>
         <w:rPr>
@@ -2643,23 +2977,25 @@
           <w:color w:val="222222"/>
           <w:lang w:eastAsia="pt-PT"/>
         </w:rPr>
-        <w:t xml:space="preserve"> ou entre </w:t>
-      </w:r>
-      <w:r>
-        <w:rPr>
-          <w:rFonts w:ascii="Helvetica" w:eastAsia="Times New Roman" w:hAnsi="Helvetica" w:cs="Arial"/>
-          <w:color w:val="222222"/>
-          <w:lang w:eastAsia="pt-PT"/>
-        </w:rPr>
-        <w:t>USUÁRIOS</w:t>
-      </w:r>
-      <w:r>
-        <w:rPr>
-          <w:rFonts w:ascii="Helvetica" w:eastAsia="Times New Roman" w:hAnsi="Helvetica" w:cs="Arial"/>
-          <w:color w:val="222222"/>
-          <w:lang w:eastAsia="pt-PT"/>
-        </w:rPr>
-        <w:t xml:space="preserve"> e terceiros, e portanto, de sua exclusiva responsabilidade, sem qualquer envolvimento ou participação da </w:t>
+        <w:t xml:space="preserve"> e terceiros, </w:t>
+      </w:r>
+      <w:proofErr w:type="gramStart"/>
+      <w:r>
+        <w:rPr>
+          <w:rFonts w:ascii="Helvetica" w:eastAsia="Times New Roman" w:hAnsi="Helvetica" w:cs="Arial"/>
+          <w:color w:val="222222"/>
+          <w:lang w:eastAsia="pt-PT"/>
+        </w:rPr>
+        <w:t>e</w:t>
+      </w:r>
+      <w:proofErr w:type="gramEnd"/>
+      <w:r>
+        <w:rPr>
+          <w:rFonts w:ascii="Helvetica" w:eastAsia="Times New Roman" w:hAnsi="Helvetica" w:cs="Arial"/>
+          <w:color w:val="222222"/>
+          <w:lang w:eastAsia="pt-PT"/>
+        </w:rPr>
+        <w:t xml:space="preserve"> portanto, de sua exclusiva responsabilidade, sem qualquer envolvimento ou participação da </w:t>
       </w:r>
       <w:r>
         <w:rPr>
@@ -3074,6 +3410,7 @@
         </w:rPr>
         <w:t xml:space="preserve">ou a terceiros, tais como </w:t>
       </w:r>
+      <w:proofErr w:type="spellStart"/>
       <w:r>
         <w:rPr>
           <w:rFonts w:ascii="Helvetica" w:eastAsia="Times New Roman" w:hAnsi="Helvetica" w:cs="Arial"/>
@@ -3081,7 +3418,117 @@
           <w:color w:val="222222"/>
           <w:lang w:eastAsia="pt-PT"/>
         </w:rPr>
-        <w:t>exploits, spamming, flooding, spoofing, crashing, root kits, etc.</w:t>
+        <w:t>exploits</w:t>
+      </w:r>
+      <w:proofErr w:type="spellEnd"/>
+      <w:r>
+        <w:rPr>
+          <w:rFonts w:ascii="Helvetica" w:eastAsia="Times New Roman" w:hAnsi="Helvetica" w:cs="Arial"/>
+          <w:i/>
+          <w:color w:val="222222"/>
+          <w:lang w:eastAsia="pt-PT"/>
+        </w:rPr>
+        <w:t xml:space="preserve">, </w:t>
+      </w:r>
+      <w:proofErr w:type="spellStart"/>
+      <w:r>
+        <w:rPr>
+          <w:rFonts w:ascii="Helvetica" w:eastAsia="Times New Roman" w:hAnsi="Helvetica" w:cs="Arial"/>
+          <w:i/>
+          <w:color w:val="222222"/>
+          <w:lang w:eastAsia="pt-PT"/>
+        </w:rPr>
+        <w:t>spamming</w:t>
+      </w:r>
+      <w:proofErr w:type="spellEnd"/>
+      <w:r>
+        <w:rPr>
+          <w:rFonts w:ascii="Helvetica" w:eastAsia="Times New Roman" w:hAnsi="Helvetica" w:cs="Arial"/>
+          <w:i/>
+          <w:color w:val="222222"/>
+          <w:lang w:eastAsia="pt-PT"/>
+        </w:rPr>
+        <w:t xml:space="preserve">, </w:t>
+      </w:r>
+      <w:proofErr w:type="spellStart"/>
+      <w:r>
+        <w:rPr>
+          <w:rFonts w:ascii="Helvetica" w:eastAsia="Times New Roman" w:hAnsi="Helvetica" w:cs="Arial"/>
+          <w:i/>
+          <w:color w:val="222222"/>
+          <w:lang w:eastAsia="pt-PT"/>
+        </w:rPr>
+        <w:t>flooding</w:t>
+      </w:r>
+      <w:proofErr w:type="spellEnd"/>
+      <w:r>
+        <w:rPr>
+          <w:rFonts w:ascii="Helvetica" w:eastAsia="Times New Roman" w:hAnsi="Helvetica" w:cs="Arial"/>
+          <w:i/>
+          <w:color w:val="222222"/>
+          <w:lang w:eastAsia="pt-PT"/>
+        </w:rPr>
+        <w:t xml:space="preserve">, </w:t>
+      </w:r>
+      <w:proofErr w:type="spellStart"/>
+      <w:r>
+        <w:rPr>
+          <w:rFonts w:ascii="Helvetica" w:eastAsia="Times New Roman" w:hAnsi="Helvetica" w:cs="Arial"/>
+          <w:i/>
+          <w:color w:val="222222"/>
+          <w:lang w:eastAsia="pt-PT"/>
+        </w:rPr>
+        <w:t>spoofing</w:t>
+      </w:r>
+      <w:proofErr w:type="spellEnd"/>
+      <w:r>
+        <w:rPr>
+          <w:rFonts w:ascii="Helvetica" w:eastAsia="Times New Roman" w:hAnsi="Helvetica" w:cs="Arial"/>
+          <w:i/>
+          <w:color w:val="222222"/>
+          <w:lang w:eastAsia="pt-PT"/>
+        </w:rPr>
+        <w:t xml:space="preserve">, </w:t>
+      </w:r>
+      <w:proofErr w:type="spellStart"/>
+      <w:r>
+        <w:rPr>
+          <w:rFonts w:ascii="Helvetica" w:eastAsia="Times New Roman" w:hAnsi="Helvetica" w:cs="Arial"/>
+          <w:i/>
+          <w:color w:val="222222"/>
+          <w:lang w:eastAsia="pt-PT"/>
+        </w:rPr>
+        <w:t>crashing</w:t>
+      </w:r>
+      <w:proofErr w:type="spellEnd"/>
+      <w:r>
+        <w:rPr>
+          <w:rFonts w:ascii="Helvetica" w:eastAsia="Times New Roman" w:hAnsi="Helvetica" w:cs="Arial"/>
+          <w:i/>
+          <w:color w:val="222222"/>
+          <w:lang w:eastAsia="pt-PT"/>
+        </w:rPr>
+        <w:t xml:space="preserve">, </w:t>
+      </w:r>
+      <w:proofErr w:type="spellStart"/>
+      <w:r>
+        <w:rPr>
+          <w:rFonts w:ascii="Helvetica" w:eastAsia="Times New Roman" w:hAnsi="Helvetica" w:cs="Arial"/>
+          <w:i/>
+          <w:color w:val="222222"/>
+          <w:lang w:eastAsia="pt-PT"/>
+        </w:rPr>
+        <w:t>root</w:t>
+      </w:r>
+      <w:proofErr w:type="spellEnd"/>
+      <w:r>
+        <w:rPr>
+          <w:rFonts w:ascii="Helvetica" w:eastAsia="Times New Roman" w:hAnsi="Helvetica" w:cs="Arial"/>
+          <w:i/>
+          <w:color w:val="222222"/>
+          <w:lang w:eastAsia="pt-PT"/>
+        </w:rPr>
+        <w:t xml:space="preserve"> kits, etc.</w:t>
       </w:r>
     </w:p>
     <w:p>
@@ -3221,7 +3668,23 @@
           <w:color w:val="222222"/>
           <w:lang w:eastAsia="pt-PT"/>
         </w:rPr>
-        <w:t xml:space="preserve">3.13.7. A utilização do </w:t>
+        <w:t>3.13.</w:t>
+      </w:r>
+      <w:r>
+        <w:rPr>
+          <w:rFonts w:ascii="Helvetica" w:eastAsia="Times New Roman" w:hAnsi="Helvetica" w:cs="Arial"/>
+          <w:color w:val="222222"/>
+          <w:lang w:eastAsia="pt-PT"/>
+        </w:rPr>
+        <w:t>6</w:t>
+      </w:r>
+      <w:r>
+        <w:rPr>
+          <w:rFonts w:ascii="Helvetica" w:eastAsia="Times New Roman" w:hAnsi="Helvetica" w:cs="Arial"/>
+          <w:color w:val="222222"/>
+          <w:lang w:eastAsia="pt-PT"/>
+        </w:rPr>
+        <w:t xml:space="preserve">. A utilização do </w:t>
       </w:r>
       <w:r>
         <w:rPr>
@@ -3269,7 +3732,25 @@
           <w:color w:val="222222"/>
           <w:lang w:eastAsia="pt-PT"/>
         </w:rPr>
-        <w:t xml:space="preserve">, informações e/ou anúncios: (i) ilícitos; (ii) protegidos por direitos autorais, segredo comercial, industrial ou de terceiros; a menos que o </w:t>
+        <w:t>, informações e/ou anúncios: (i) ilícitos; (</w:t>
+      </w:r>
+      <w:proofErr w:type="spellStart"/>
+      <w:r>
+        <w:rPr>
+          <w:rFonts w:ascii="Helvetica" w:eastAsia="Times New Roman" w:hAnsi="Helvetica" w:cs="Arial"/>
+          <w:color w:val="222222"/>
+          <w:lang w:eastAsia="pt-PT"/>
+        </w:rPr>
+        <w:t>ii</w:t>
+      </w:r>
+      <w:proofErr w:type="spellEnd"/>
+      <w:r>
+        <w:rPr>
+          <w:rFonts w:ascii="Helvetica" w:eastAsia="Times New Roman" w:hAnsi="Helvetica" w:cs="Arial"/>
+          <w:color w:val="222222"/>
+          <w:lang w:eastAsia="pt-PT"/>
+        </w:rPr>
+        <w:t xml:space="preserve">) protegidos por direitos autorais, segredo comercial, industrial ou de terceiros; a menos que o </w:t>
       </w:r>
       <w:r>
         <w:rPr>
@@ -3301,7 +3782,97 @@
           <w:color w:val="222222"/>
           <w:lang w:eastAsia="pt-PT"/>
         </w:rPr>
-        <w:t>, informações e anúncios; (iii) nocivos, abusivos, difamatórios, pornográficos, libidinosos ou que de qualquer forma representem assédio, invasão de privacidade ou risco a menores; (iv) que representem assédio, degradação, intimidação ou ódio em relação a um indivíduo ou grupo de indivíduos com base na religião, sexo, orientação sexual, raça, origem étnica, idade ou deficiência; (v) que incluam informações pessoais ou que permitam a identificação de terceiro sem seu expresso consentimento; (vi) falsos, fraudulentos, enganosos ou que representem venda casada ou promoção enganosa; (vii) que representem ou contenham marketing de associação ilícito, referência a link, spam, correntes ou esquemas de pirâmide; (viii) que representem ou contenham qualquer forma de propaganda, campanhas promocionais e/ou de caráter comercial; e (ix) que divulguem, mencionem ou façam apologia a quaisquer serviços ilegais ou venda de quaisquer itens cujo comércio e propaganda sejam proibidos ou restritos por lei.</w:t>
+        <w:t>, informações e anúncios; (</w:t>
+      </w:r>
+      <w:proofErr w:type="spellStart"/>
+      <w:r>
+        <w:rPr>
+          <w:rFonts w:ascii="Helvetica" w:eastAsia="Times New Roman" w:hAnsi="Helvetica" w:cs="Arial"/>
+          <w:color w:val="222222"/>
+          <w:lang w:eastAsia="pt-PT"/>
+        </w:rPr>
+        <w:t>iii</w:t>
+      </w:r>
+      <w:proofErr w:type="spellEnd"/>
+      <w:r>
+        <w:rPr>
+          <w:rFonts w:ascii="Helvetica" w:eastAsia="Times New Roman" w:hAnsi="Helvetica" w:cs="Arial"/>
+          <w:color w:val="222222"/>
+          <w:lang w:eastAsia="pt-PT"/>
+        </w:rPr>
+        <w:t>) nocivos, abusivos, difamatórios, pornográficos, libidinosos ou que de qualquer forma representem assédio, invasão de privacidade ou risco a menores; (</w:t>
+      </w:r>
+      <w:proofErr w:type="spellStart"/>
+      <w:r>
+        <w:rPr>
+          <w:rFonts w:ascii="Helvetica" w:eastAsia="Times New Roman" w:hAnsi="Helvetica" w:cs="Arial"/>
+          <w:color w:val="222222"/>
+          <w:lang w:eastAsia="pt-PT"/>
+        </w:rPr>
+        <w:t>iv</w:t>
+      </w:r>
+      <w:proofErr w:type="spellEnd"/>
+      <w:r>
+        <w:rPr>
+          <w:rFonts w:ascii="Helvetica" w:eastAsia="Times New Roman" w:hAnsi="Helvetica" w:cs="Arial"/>
+          <w:color w:val="222222"/>
+          <w:lang w:eastAsia="pt-PT"/>
+        </w:rPr>
+        <w:t>) que representem assédio, degradação, intimidação ou ódio em relação a um indivíduo ou grupo de indivíduos com base na religião, sexo, orientação sexual, raça, origem étnica, idade ou deficiência; (v) que incluam informações pessoais ou que permitam a identificação de terceiro sem seu expresso consentimento; (vi) falsos, fraudulentos, enganosos ou que representem venda casada ou promoção enganosa; (</w:t>
+      </w:r>
+      <w:proofErr w:type="spellStart"/>
+      <w:r>
+        <w:rPr>
+          <w:rFonts w:ascii="Helvetica" w:eastAsia="Times New Roman" w:hAnsi="Helvetica" w:cs="Arial"/>
+          <w:color w:val="222222"/>
+          <w:lang w:eastAsia="pt-PT"/>
+        </w:rPr>
+        <w:t>vii</w:t>
+      </w:r>
+      <w:proofErr w:type="spellEnd"/>
+      <w:r>
+        <w:rPr>
+          <w:rFonts w:ascii="Helvetica" w:eastAsia="Times New Roman" w:hAnsi="Helvetica" w:cs="Arial"/>
+          <w:color w:val="222222"/>
+          <w:lang w:eastAsia="pt-PT"/>
+        </w:rPr>
+        <w:t>) que representem ou contenham marketing de associação ilícito, referência a link, spam, correntes ou esquemas de pirâmide; (</w:t>
+      </w:r>
+      <w:proofErr w:type="spellStart"/>
+      <w:r>
+        <w:rPr>
+          <w:rFonts w:ascii="Helvetica" w:eastAsia="Times New Roman" w:hAnsi="Helvetica" w:cs="Arial"/>
+          <w:color w:val="222222"/>
+          <w:lang w:eastAsia="pt-PT"/>
+        </w:rPr>
+        <w:t>viii</w:t>
+      </w:r>
+      <w:proofErr w:type="spellEnd"/>
+      <w:r>
+        <w:rPr>
+          <w:rFonts w:ascii="Helvetica" w:eastAsia="Times New Roman" w:hAnsi="Helvetica" w:cs="Arial"/>
+          <w:color w:val="222222"/>
+          <w:lang w:eastAsia="pt-PT"/>
+        </w:rPr>
+        <w:t>) que representem ou contenham qualquer forma de propaganda, campanhas promocionais e/ou de caráter comercial; e (</w:t>
+      </w:r>
+      <w:proofErr w:type="spellStart"/>
+      <w:r>
+        <w:rPr>
+          <w:rFonts w:ascii="Helvetica" w:eastAsia="Times New Roman" w:hAnsi="Helvetica" w:cs="Arial"/>
+          <w:color w:val="222222"/>
+          <w:lang w:eastAsia="pt-PT"/>
+        </w:rPr>
+        <w:t>ix</w:t>
+      </w:r>
+      <w:proofErr w:type="spellEnd"/>
+      <w:r>
+        <w:rPr>
+          <w:rFonts w:ascii="Helvetica" w:eastAsia="Times New Roman" w:hAnsi="Helvetica" w:cs="Arial"/>
+          <w:color w:val="222222"/>
+          <w:lang w:eastAsia="pt-PT"/>
+        </w:rPr>
+        <w:t>) que divulguem, mencionem ou façam apologia a quaisquer serviços ilegais ou venda de quaisquer itens cujo comércio e propaganda sejam proibidos ou restritos por lei.</w:t>
       </w:r>
     </w:p>
     <w:p>
@@ -3384,7 +3955,43 @@
           <w:color w:val="222222"/>
           <w:lang w:eastAsia="pt-PT"/>
         </w:rPr>
-        <w:t xml:space="preserve"> a seu exclusivo critério, enviar cópia frente e verso de sua Carteira de Identidade RG e Cadastro Pessoa Física - CPF, via upload no site e acessar o link de antecedentes criminais de seu Estado para fins de recebimento de Selo de Profissional Verificado.</w:t>
+        <w:t xml:space="preserve"> a seu exclusivo critério, enviar cópia frente e verso de sua Carteira de Identidade RG e Cadastro Pessoa Física - CPF, via </w:t>
+      </w:r>
+      <w:proofErr w:type="spellStart"/>
+      <w:r>
+        <w:rPr>
+          <w:rFonts w:ascii="Helvetica" w:eastAsia="Times New Roman" w:hAnsi="Helvetica" w:cs="Arial"/>
+          <w:color w:val="222222"/>
+          <w:lang w:eastAsia="pt-PT"/>
+        </w:rPr>
+        <w:t>upload</w:t>
+      </w:r>
+      <w:proofErr w:type="spellEnd"/>
+      <w:r>
+        <w:rPr>
+          <w:rFonts w:ascii="Helvetica" w:eastAsia="Times New Roman" w:hAnsi="Helvetica" w:cs="Arial"/>
+          <w:color w:val="222222"/>
+          <w:lang w:eastAsia="pt-PT"/>
+        </w:rPr>
+        <w:t xml:space="preserve"> no site e </w:t>
+      </w:r>
+      <w:proofErr w:type="spellStart"/>
+      <w:r>
+        <w:rPr>
+          <w:rFonts w:ascii="Helvetica" w:eastAsia="Times New Roman" w:hAnsi="Helvetica" w:cs="Arial"/>
+          <w:color w:val="222222"/>
+          <w:lang w:eastAsia="pt-PT"/>
+        </w:rPr>
+        <w:t>acessar</w:t>
+      </w:r>
+      <w:proofErr w:type="spellEnd"/>
+      <w:r>
+        <w:rPr>
+          <w:rFonts w:ascii="Helvetica" w:eastAsia="Times New Roman" w:hAnsi="Helvetica" w:cs="Arial"/>
+          <w:color w:val="222222"/>
+          <w:lang w:eastAsia="pt-PT"/>
+        </w:rPr>
+        <w:t xml:space="preserve"> o link de antecedentes criminais de seu Estado para fins de recebimento de Selo de Profissional Verificado.</w:t>
       </w:r>
     </w:p>
     <w:p>
@@ -4116,7 +4723,61 @@
           <w:color w:val="222222"/>
           <w:lang w:eastAsia="pt-PT"/>
         </w:rPr>
-        <w:t xml:space="preserve"> e e suas afiliadas, franqueadas, diretores, funcionários e agentes, de e contra quaisquer encargos, ações ou demandas, incluindo, mas não limitado a, honorários advocatícios razoáveis, resultantes da sua utilização indevida do </w:t>
+        <w:t xml:space="preserve"> e </w:t>
+      </w:r>
+      <w:proofErr w:type="spellStart"/>
+      <w:r>
+        <w:rPr>
+          <w:rFonts w:ascii="Helvetica" w:eastAsia="Times New Roman" w:hAnsi="Helvetica" w:cs="Arial"/>
+          <w:color w:val="222222"/>
+          <w:lang w:eastAsia="pt-PT"/>
+        </w:rPr>
+        <w:t>e</w:t>
+      </w:r>
+      <w:proofErr w:type="spellEnd"/>
+      <w:r>
+        <w:rPr>
+          <w:rFonts w:ascii="Helvetica" w:eastAsia="Times New Roman" w:hAnsi="Helvetica" w:cs="Arial"/>
+          <w:color w:val="222222"/>
+          <w:lang w:eastAsia="pt-PT"/>
+        </w:rPr>
+        <w:t xml:space="preserve"> suas afiliadas, franqueadas, diretores, funcionários e agentes, de e contra quaisquer encargos, ações ou demandas, incluindo, mas não limitado </w:t>
+      </w:r>
+      <w:proofErr w:type="gramStart"/>
+      <w:r>
+        <w:rPr>
+          <w:rFonts w:ascii="Helvetica" w:eastAsia="Times New Roman" w:hAnsi="Helvetica" w:cs="Arial"/>
+          <w:color w:val="222222"/>
+          <w:lang w:eastAsia="pt-PT"/>
+        </w:rPr>
+        <w:t>a, honorários</w:t>
+      </w:r>
+      <w:proofErr w:type="gramEnd"/>
+      <w:r>
+        <w:rPr>
+          <w:rFonts w:ascii="Helvetica" w:eastAsia="Times New Roman" w:hAnsi="Helvetica" w:cs="Arial"/>
+          <w:color w:val="222222"/>
+          <w:lang w:eastAsia="pt-PT"/>
+        </w:rPr>
+        <w:t xml:space="preserve"> </w:t>
+      </w:r>
+      <w:proofErr w:type="spellStart"/>
+      <w:r>
+        <w:rPr>
+          <w:rFonts w:ascii="Helvetica" w:eastAsia="Times New Roman" w:hAnsi="Helvetica" w:cs="Arial"/>
+          <w:color w:val="222222"/>
+          <w:lang w:eastAsia="pt-PT"/>
+        </w:rPr>
+        <w:t>advocatícios</w:t>
+      </w:r>
+      <w:proofErr w:type="spellEnd"/>
+      <w:r>
+        <w:rPr>
+          <w:rFonts w:ascii="Helvetica" w:eastAsia="Times New Roman" w:hAnsi="Helvetica" w:cs="Arial"/>
+          <w:color w:val="222222"/>
+          <w:lang w:eastAsia="pt-PT"/>
+        </w:rPr>
+        <w:t xml:space="preserve"> razoáveis, resultantes da sua utilização indevida do </w:t>
       </w:r>
       <w:r>
         <w:rPr>
@@ -4669,15 +5330,33 @@
           <w:color w:val="222222"/>
           <w:lang w:eastAsia="pt-PT"/>
         </w:rPr>
-        <w:t xml:space="preserve">, se aplicável e, caso os serviços utilizados pelo Usuário sejam cobrados, ficando a </w:t>
-      </w:r>
-      <w:r>
-        <w:rPr>
-          <w:rFonts w:ascii="Helvetica" w:eastAsia="Times New Roman" w:hAnsi="Helvetica" w:cs="Arial"/>
-          <w:color w:val="222222"/>
-          <w:lang w:eastAsia="pt-PT"/>
-        </w:rPr>
-        <w:t xml:space="preserve"> MARIPOPPIS ONLINE i</w:t>
+        <w:t xml:space="preserve">, se aplicável e, caso os serviços utilizados pelo Usuário sejam cobrados, ficando </w:t>
+      </w:r>
+      <w:proofErr w:type="gramStart"/>
+      <w:r>
+        <w:rPr>
+          <w:rFonts w:ascii="Helvetica" w:eastAsia="Times New Roman" w:hAnsi="Helvetica" w:cs="Arial"/>
+          <w:color w:val="222222"/>
+          <w:lang w:eastAsia="pt-PT"/>
+        </w:rPr>
+        <w:t xml:space="preserve">a </w:t>
+      </w:r>
+      <w:r>
+        <w:rPr>
+          <w:rFonts w:ascii="Helvetica" w:eastAsia="Times New Roman" w:hAnsi="Helvetica" w:cs="Arial"/>
+          <w:color w:val="222222"/>
+          <w:lang w:eastAsia="pt-PT"/>
+        </w:rPr>
+        <w:t xml:space="preserve"> MARIPOPPIS</w:t>
+      </w:r>
+      <w:proofErr w:type="gramEnd"/>
+      <w:r>
+        <w:rPr>
+          <w:rFonts w:ascii="Helvetica" w:eastAsia="Times New Roman" w:hAnsi="Helvetica" w:cs="Arial"/>
+          <w:color w:val="222222"/>
+          <w:lang w:eastAsia="pt-PT"/>
+        </w:rPr>
+        <w:t xml:space="preserve"> ONLINE i</w:t>
       </w:r>
       <w:r>
         <w:rPr>
@@ -4816,7 +5495,25 @@
           <w:color w:val="222222"/>
           <w:lang w:eastAsia="pt-PT"/>
         </w:rPr>
-        <w:t>o SITE  MARIPOPPIS ONLINE</w:t>
+        <w:t xml:space="preserve">o </w:t>
+      </w:r>
+      <w:proofErr w:type="gramStart"/>
+      <w:r>
+        <w:rPr>
+          <w:rFonts w:ascii="Helvetica" w:eastAsia="Times New Roman" w:hAnsi="Helvetica" w:cs="Arial"/>
+          <w:color w:val="222222"/>
+          <w:lang w:eastAsia="pt-PT"/>
+        </w:rPr>
+        <w:t>SITE  MARIPOPPIS</w:t>
+      </w:r>
+      <w:proofErr w:type="gramEnd"/>
+      <w:r>
+        <w:rPr>
+          <w:rFonts w:ascii="Helvetica" w:eastAsia="Times New Roman" w:hAnsi="Helvetica" w:cs="Arial"/>
+          <w:color w:val="222222"/>
+          <w:lang w:eastAsia="pt-PT"/>
+        </w:rPr>
+        <w:t xml:space="preserve"> ONLINE</w:t>
       </w:r>
       <w:r>
         <w:rPr>
@@ -5065,7 +5762,25 @@
           <w:color w:val="222222"/>
           <w:lang w:eastAsia="pt-PT"/>
         </w:rPr>
-        <w:t>tomará todas as medidas cabíveis para honrar seu compromisso de confidencialidade e segurança junto aos seus usuários, mas não se responsabilizará por qualquer prejuízo que possa ser derivado da violação dessas medidas por parte de terceiros que utilizem de meios indevidos, fraudulentos ou ilegais para acessar as informações armazenadas nos servidores ou nos bancos de dados utilizados pelo</w:t>
+        <w:t xml:space="preserve">tomará todas as medidas cabíveis para honrar seu compromisso de confidencialidade e segurança junto aos seus usuários, mas não se responsabilizará por qualquer prejuízo que possa ser derivado da violação dessas medidas por parte de terceiros que utilizem de meios indevidos, fraudulentos ou ilegais para </w:t>
+      </w:r>
+      <w:proofErr w:type="spellStart"/>
+      <w:r>
+        <w:rPr>
+          <w:rFonts w:ascii="Helvetica" w:eastAsia="Times New Roman" w:hAnsi="Helvetica" w:cs="Arial"/>
+          <w:color w:val="222222"/>
+          <w:lang w:eastAsia="pt-PT"/>
+        </w:rPr>
+        <w:t>acessar</w:t>
+      </w:r>
+      <w:proofErr w:type="spellEnd"/>
+      <w:r>
+        <w:rPr>
+          <w:rFonts w:ascii="Helvetica" w:eastAsia="Times New Roman" w:hAnsi="Helvetica" w:cs="Arial"/>
+          <w:color w:val="222222"/>
+          <w:lang w:eastAsia="pt-PT"/>
+        </w:rPr>
+        <w:t xml:space="preserve"> as informações armazenadas nos servidores ou nos bancos de dados utilizados pelo</w:t>
       </w:r>
       <w:r>
         <w:rPr>
@@ -5547,7 +6262,25 @@
           <w:color w:val="222222"/>
           <w:lang w:eastAsia="pt-PT"/>
         </w:rPr>
-        <w:t>recebe e armazena todas as informações prestadas por seus usuários durante a utilização de sua plataforma, incluindo no momento do cadastramento, para uso próprio e de seus parceiros.</w:t>
+        <w:t xml:space="preserve">recebe e armazena todas as informações prestadas por seus usuários durante a utilização de sua plataforma, incluindo no momento do </w:t>
+      </w:r>
+      <w:proofErr w:type="spellStart"/>
+      <w:r>
+        <w:rPr>
+          <w:rFonts w:ascii="Helvetica" w:eastAsia="Times New Roman" w:hAnsi="Helvetica" w:cs="Arial"/>
+          <w:color w:val="222222"/>
+          <w:lang w:eastAsia="pt-PT"/>
+        </w:rPr>
+        <w:t>cadastramento</w:t>
+      </w:r>
+      <w:proofErr w:type="spellEnd"/>
+      <w:r>
+        <w:rPr>
+          <w:rFonts w:ascii="Helvetica" w:eastAsia="Times New Roman" w:hAnsi="Helvetica" w:cs="Arial"/>
+          <w:color w:val="222222"/>
+          <w:lang w:eastAsia="pt-PT"/>
+        </w:rPr>
+        <w:t>, para uso próprio e de seus parceiros.</w:t>
       </w:r>
     </w:p>
     <w:p>
@@ -5921,21 +6654,7 @@
           <w:szCs w:val="36"/>
           <w:lang w:eastAsia="pt-PT"/>
         </w:rPr>
-        <w:t>Cláusula déc</w:t>
-      </w:r>
-      <w:bookmarkStart w:id="0" w:name="_GoBack"/>
-      <w:bookmarkEnd w:id="0"/>
-      <w:r>
-        <w:rPr>
-          <w:rFonts w:ascii="Helvetica" w:eastAsia="Times New Roman" w:hAnsi="Helvetica" w:cs="Arial"/>
-          <w:b/>
-          <w:bCs/>
-          <w:color w:val="222222"/>
-          <w:sz w:val="36"/>
-          <w:szCs w:val="36"/>
-          <w:lang w:eastAsia="pt-PT"/>
-        </w:rPr>
-        <w:t xml:space="preserve">ima </w:t>
+        <w:t xml:space="preserve">Cláusula décima </w:t>
       </w:r>
       <w:r>
         <w:rPr>
@@ -6252,6 +6971,7 @@
           <w:lang w:eastAsia="pt-PT"/>
         </w:rPr>
       </w:pPr>
+      <w:bookmarkStart w:id="0" w:name="_GoBack"/>
       <w:r>
         <w:rPr>
           <w:rFonts w:ascii="Helvetica" w:eastAsia="Times New Roman" w:hAnsi="Helvetica" w:cs="Arial"/>
@@ -6309,6 +7029,7 @@
         <w:t>, como o único competente para dirimir qualquer litígio resultante deste Contrato.</w:t>
       </w:r>
     </w:p>
+    <w:bookmarkEnd w:id="0"/>
     <w:p>
       <w:pPr>
         <w:rPr>

</xml_diff>